<commit_message>
add dijkstra calculation and database error checking
</commit_message>
<xml_diff>
--- a/Documentation.docx
+++ b/Documentation.docx
@@ -18,16 +18,836 @@
     <w:p>
       <w:pPr>
         <w:rPr>
-          <w:color w:val="538135" w:themeColor="accent6" w:themeShade="BF"/>
+          <w:rFonts w:asciiTheme="majorHAnsi" w:hAnsiTheme="majorHAnsi" w:cstheme="majorHAnsi"/>
         </w:rPr>
       </w:pPr>
       <w:r>
         <w:rPr>
+          <w:rFonts w:asciiTheme="majorHAnsi" w:hAnsiTheme="majorHAnsi" w:cstheme="majorHAnsi"/>
+        </w:rPr>
+        <w:t>Variable</w:t>
+      </w:r>
+    </w:p>
+    <w:p>
+      <w:pPr>
+        <w:rPr>
+          <w:rFonts w:ascii="Consolas" w:hAnsi="Consolas" w:cs="Consolas"/>
+          <w:color w:val="538135" w:themeColor="accent6" w:themeShade="BF"/>
+          <w:sz w:val="19"/>
+          <w:szCs w:val="19"/>
+        </w:rPr>
+      </w:pPr>
+      <w:r>
+        <w:rPr>
           <w:rFonts w:ascii="Consolas" w:hAnsi="Consolas" w:cs="Consolas"/>
           <w:color w:val="0000FF"/>
           <w:sz w:val="19"/>
           <w:szCs w:val="19"/>
         </w:rPr>
+        <w:t>login_check</w:t>
+      </w:r>
+      <w:r>
+        <w:rPr>
+          <w:rFonts w:ascii="Consolas" w:hAnsi="Consolas" w:cs="Consolas"/>
+          <w:color w:val="2B91AF"/>
+          <w:sz w:val="19"/>
+          <w:szCs w:val="19"/>
+        </w:rPr>
+        <w:br/>
+      </w:r>
+      <w:r>
+        <w:rPr>
+          <w:rFonts w:ascii="Consolas" w:hAnsi="Consolas" w:cs="Consolas"/>
+          <w:color w:val="538135" w:themeColor="accent6" w:themeShade="BF"/>
+          <w:sz w:val="19"/>
+          <w:szCs w:val="19"/>
+        </w:rPr>
+        <w:t>Load database</w:t>
+      </w:r>
+    </w:p>
+    <w:p>
+      <w:pPr>
+        <w:rPr>
+          <w:rFonts w:ascii="Consolas" w:hAnsi="Consolas" w:cs="Consolas"/>
+          <w:color w:val="538135" w:themeColor="accent6" w:themeShade="BF"/>
+          <w:sz w:val="19"/>
+          <w:szCs w:val="19"/>
+        </w:rPr>
+      </w:pPr>
+      <w:r>
+        <w:rPr>
+          <w:rFonts w:ascii="Consolas" w:hAnsi="Consolas" w:cs="Consolas"/>
+          <w:color w:val="0000FF"/>
+          <w:sz w:val="19"/>
+          <w:szCs w:val="19"/>
+        </w:rPr>
+        <w:t>user_count</w:t>
+      </w:r>
+      <w:r>
+        <w:rPr>
+          <w:rFonts w:ascii="Consolas" w:hAnsi="Consolas" w:cs="Consolas"/>
+          <w:color w:val="2B91AF"/>
+          <w:sz w:val="19"/>
+          <w:szCs w:val="19"/>
+        </w:rPr>
+        <w:br/>
+      </w:r>
+      <w:r>
+        <w:rPr>
+          <w:rFonts w:ascii="Consolas" w:hAnsi="Consolas" w:cs="Consolas"/>
+          <w:color w:val="538135" w:themeColor="accent6" w:themeShade="BF"/>
+          <w:sz w:val="19"/>
+          <w:szCs w:val="19"/>
+        </w:rPr>
+        <w:t>Load database</w:t>
+      </w:r>
+    </w:p>
+    <w:p>
+      <w:pPr>
+        <w:rPr>
+          <w:rFonts w:ascii="Consolas" w:hAnsi="Consolas" w:cs="Consolas"/>
+          <w:color w:val="538135" w:themeColor="accent6" w:themeShade="BF"/>
+          <w:sz w:val="19"/>
+          <w:szCs w:val="19"/>
+        </w:rPr>
+      </w:pPr>
+      <w:r>
+        <w:rPr>
+          <w:rFonts w:ascii="Consolas" w:hAnsi="Consolas" w:cs="Consolas"/>
+          <w:color w:val="0000FF"/>
+          <w:sz w:val="19"/>
+          <w:szCs w:val="19"/>
+        </w:rPr>
+        <w:t>user_id</w:t>
+      </w:r>
+      <w:r>
+        <w:rPr>
+          <w:rFonts w:ascii="Consolas" w:hAnsi="Consolas" w:cs="Consolas"/>
+          <w:color w:val="2B91AF"/>
+          <w:sz w:val="19"/>
+          <w:szCs w:val="19"/>
+        </w:rPr>
+        <w:br/>
+      </w:r>
+      <w:r>
+        <w:rPr>
+          <w:rFonts w:ascii="Consolas" w:hAnsi="Consolas" w:cs="Consolas"/>
+          <w:color w:val="538135" w:themeColor="accent6" w:themeShade="BF"/>
+          <w:sz w:val="19"/>
+          <w:szCs w:val="19"/>
+        </w:rPr>
+        <w:t>Load database</w:t>
+      </w:r>
+    </w:p>
+    <w:p>
+      <w:pPr>
+        <w:rPr>
+          <w:rFonts w:ascii="Consolas" w:hAnsi="Consolas" w:cs="Consolas"/>
+          <w:color w:val="538135" w:themeColor="accent6" w:themeShade="BF"/>
+          <w:sz w:val="19"/>
+          <w:szCs w:val="19"/>
+        </w:rPr>
+      </w:pPr>
+      <w:r>
+        <w:rPr>
+          <w:rFonts w:ascii="Consolas" w:hAnsi="Consolas" w:cs="Consolas"/>
+          <w:color w:val="0000FF"/>
+          <w:sz w:val="19"/>
+          <w:szCs w:val="19"/>
+        </w:rPr>
+        <w:t>user</w:t>
+      </w:r>
+      <w:r>
+        <w:rPr>
+          <w:rFonts w:ascii="Consolas" w:hAnsi="Consolas" w:cs="Consolas"/>
+          <w:color w:val="2B91AF"/>
+          <w:sz w:val="19"/>
+          <w:szCs w:val="19"/>
+        </w:rPr>
+        <w:br/>
+      </w:r>
+      <w:r>
+        <w:rPr>
+          <w:rFonts w:ascii="Consolas" w:hAnsi="Consolas" w:cs="Consolas"/>
+          <w:color w:val="538135" w:themeColor="accent6" w:themeShade="BF"/>
+          <w:sz w:val="19"/>
+          <w:szCs w:val="19"/>
+        </w:rPr>
+        <w:t>Load database</w:t>
+      </w:r>
+    </w:p>
+    <w:p>
+      <w:pPr>
+        <w:rPr>
+          <w:rFonts w:ascii="Consolas" w:hAnsi="Consolas" w:cs="Consolas"/>
+          <w:color w:val="538135" w:themeColor="accent6" w:themeShade="BF"/>
+          <w:sz w:val="19"/>
+          <w:szCs w:val="19"/>
+        </w:rPr>
+      </w:pPr>
+      <w:r>
+        <w:rPr>
+          <w:rFonts w:ascii="Consolas" w:hAnsi="Consolas" w:cs="Consolas"/>
+          <w:color w:val="0000FF"/>
+          <w:sz w:val="19"/>
+          <w:szCs w:val="19"/>
+        </w:rPr>
+        <w:t>password</w:t>
+      </w:r>
+      <w:r>
+        <w:rPr>
+          <w:rFonts w:ascii="Consolas" w:hAnsi="Consolas" w:cs="Consolas"/>
+          <w:color w:val="2B91AF"/>
+          <w:sz w:val="19"/>
+          <w:szCs w:val="19"/>
+        </w:rPr>
+        <w:br/>
+      </w:r>
+      <w:r>
+        <w:rPr>
+          <w:rFonts w:ascii="Consolas" w:hAnsi="Consolas" w:cs="Consolas"/>
+          <w:color w:val="538135" w:themeColor="accent6" w:themeShade="BF"/>
+          <w:sz w:val="19"/>
+          <w:szCs w:val="19"/>
+        </w:rPr>
+        <w:t>Load database</w:t>
+      </w:r>
+    </w:p>
+    <w:p>
+      <w:pPr>
+        <w:rPr>
+          <w:rFonts w:ascii="Consolas" w:hAnsi="Consolas" w:cs="Consolas"/>
+          <w:color w:val="538135" w:themeColor="accent6" w:themeShade="BF"/>
+          <w:sz w:val="19"/>
+          <w:szCs w:val="19"/>
+        </w:rPr>
+      </w:pPr>
+      <w:r>
+        <w:rPr>
+          <w:rFonts w:ascii="Consolas" w:hAnsi="Consolas" w:cs="Consolas"/>
+          <w:color w:val="0000FF"/>
+          <w:sz w:val="19"/>
+          <w:szCs w:val="19"/>
+        </w:rPr>
+        <w:t>input_user</w:t>
+      </w:r>
+      <w:r>
+        <w:rPr>
+          <w:rFonts w:ascii="Consolas" w:hAnsi="Consolas" w:cs="Consolas"/>
+          <w:color w:val="2B91AF"/>
+          <w:sz w:val="19"/>
+          <w:szCs w:val="19"/>
+        </w:rPr>
+        <w:br/>
+      </w:r>
+      <w:r>
+        <w:rPr>
+          <w:rFonts w:ascii="Consolas" w:hAnsi="Consolas" w:cs="Consolas"/>
+          <w:color w:val="538135" w:themeColor="accent6" w:themeShade="BF"/>
+          <w:sz w:val="19"/>
+          <w:szCs w:val="19"/>
+        </w:rPr>
+        <w:t>Load database</w:t>
+      </w:r>
+    </w:p>
+    <w:p>
+      <w:pPr>
+        <w:rPr>
+          <w:rFonts w:ascii="Consolas" w:hAnsi="Consolas" w:cs="Consolas"/>
+          <w:color w:val="538135" w:themeColor="accent6" w:themeShade="BF"/>
+          <w:sz w:val="19"/>
+          <w:szCs w:val="19"/>
+        </w:rPr>
+      </w:pPr>
+      <w:r>
+        <w:rPr>
+          <w:rFonts w:ascii="Consolas" w:hAnsi="Consolas" w:cs="Consolas"/>
+          <w:color w:val="0000FF"/>
+          <w:sz w:val="19"/>
+          <w:szCs w:val="19"/>
+        </w:rPr>
+        <w:t>input_password</w:t>
+      </w:r>
+      <w:r>
+        <w:rPr>
+          <w:rFonts w:ascii="Consolas" w:hAnsi="Consolas" w:cs="Consolas"/>
+          <w:color w:val="2B91AF"/>
+          <w:sz w:val="19"/>
+          <w:szCs w:val="19"/>
+        </w:rPr>
+        <w:br/>
+      </w:r>
+      <w:r>
+        <w:rPr>
+          <w:rFonts w:ascii="Consolas" w:hAnsi="Consolas" w:cs="Consolas"/>
+          <w:color w:val="538135" w:themeColor="accent6" w:themeShade="BF"/>
+          <w:sz w:val="19"/>
+          <w:szCs w:val="19"/>
+        </w:rPr>
+        <w:t>Load database</w:t>
+      </w:r>
+    </w:p>
+    <w:p>
+      <w:pPr>
+        <w:rPr>
+          <w:color w:val="538135" w:themeColor="accent6" w:themeShade="BF"/>
+        </w:rPr>
+      </w:pPr>
+      <w:r>
+        <w:rPr>
+          <w:rFonts w:ascii="Consolas" w:hAnsi="Consolas" w:cs="Consolas"/>
+          <w:color w:val="0000FF"/>
+          <w:sz w:val="19"/>
+          <w:szCs w:val="19"/>
+        </w:rPr>
+        <w:t>order_</w:t>
+      </w:r>
+      <w:r>
+        <w:rPr>
+          <w:rFonts w:ascii="Consolas" w:hAnsi="Consolas" w:cs="Consolas"/>
+          <w:color w:val="0000FF"/>
+          <w:sz w:val="19"/>
+          <w:szCs w:val="19"/>
+        </w:rPr>
+        <w:t>count</w:t>
+      </w:r>
+      <w:r>
+        <w:rPr>
+          <w:rFonts w:ascii="Consolas" w:hAnsi="Consolas" w:cs="Consolas"/>
+          <w:color w:val="2B91AF"/>
+          <w:sz w:val="19"/>
+          <w:szCs w:val="19"/>
+        </w:rPr>
+        <w:br/>
+      </w:r>
+      <w:r>
+        <w:rPr>
+          <w:rFonts w:ascii="Consolas" w:hAnsi="Consolas" w:cs="Consolas"/>
+          <w:color w:val="538135" w:themeColor="accent6" w:themeShade="BF"/>
+          <w:sz w:val="19"/>
+          <w:szCs w:val="19"/>
+        </w:rPr>
+        <w:t>Load database</w:t>
+      </w:r>
+    </w:p>
+    <w:p>
+      <w:pPr>
+        <w:rPr>
+          <w:color w:val="538135" w:themeColor="accent6" w:themeShade="BF"/>
+        </w:rPr>
+      </w:pPr>
+      <w:r>
+        <w:rPr>
+          <w:rFonts w:ascii="Consolas" w:hAnsi="Consolas" w:cs="Consolas"/>
+          <w:color w:val="0000FF"/>
+          <w:sz w:val="19"/>
+          <w:szCs w:val="19"/>
+        </w:rPr>
+        <w:t>order_id</w:t>
+      </w:r>
+      <w:r>
+        <w:rPr>
+          <w:rFonts w:ascii="Consolas" w:hAnsi="Consolas" w:cs="Consolas"/>
+          <w:color w:val="2B91AF"/>
+          <w:sz w:val="19"/>
+          <w:szCs w:val="19"/>
+        </w:rPr>
+        <w:br/>
+      </w:r>
+      <w:r>
+        <w:rPr>
+          <w:rFonts w:ascii="Consolas" w:hAnsi="Consolas" w:cs="Consolas"/>
+          <w:color w:val="538135" w:themeColor="accent6" w:themeShade="BF"/>
+          <w:sz w:val="19"/>
+          <w:szCs w:val="19"/>
+        </w:rPr>
+        <w:t>Load database</w:t>
+      </w:r>
+    </w:p>
+    <w:p>
+      <w:pPr>
+        <w:rPr>
+          <w:rFonts w:ascii="Consolas" w:hAnsi="Consolas" w:cs="Consolas"/>
+          <w:color w:val="538135" w:themeColor="accent6" w:themeShade="BF"/>
+          <w:sz w:val="19"/>
+          <w:szCs w:val="19"/>
+        </w:rPr>
+      </w:pPr>
+      <w:r>
+        <w:rPr>
+          <w:rFonts w:ascii="Consolas" w:hAnsi="Consolas" w:cs="Consolas"/>
+          <w:color w:val="0000FF"/>
+          <w:sz w:val="19"/>
+          <w:szCs w:val="19"/>
+        </w:rPr>
+        <w:t>order</w:t>
+      </w:r>
+      <w:r>
+        <w:rPr>
+          <w:rFonts w:ascii="Consolas" w:hAnsi="Consolas" w:cs="Consolas"/>
+          <w:color w:val="0000FF"/>
+          <w:sz w:val="19"/>
+          <w:szCs w:val="19"/>
+        </w:rPr>
+        <w:t>_status</w:t>
+      </w:r>
+      <w:r>
+        <w:rPr>
+          <w:rFonts w:ascii="Consolas" w:hAnsi="Consolas" w:cs="Consolas"/>
+          <w:color w:val="2B91AF"/>
+          <w:sz w:val="19"/>
+          <w:szCs w:val="19"/>
+        </w:rPr>
+        <w:br/>
+      </w:r>
+      <w:r>
+        <w:rPr>
+          <w:rFonts w:ascii="Consolas" w:hAnsi="Consolas" w:cs="Consolas"/>
+          <w:color w:val="538135" w:themeColor="accent6" w:themeShade="BF"/>
+          <w:sz w:val="19"/>
+          <w:szCs w:val="19"/>
+        </w:rPr>
+        <w:t>Load database</w:t>
+      </w:r>
+    </w:p>
+    <w:p>
+      <w:pPr>
+        <w:rPr>
+          <w:color w:val="538135" w:themeColor="accent6" w:themeShade="BF"/>
+        </w:rPr>
+      </w:pPr>
+      <w:r>
+        <w:rPr>
+          <w:rFonts w:ascii="Consolas" w:hAnsi="Consolas" w:cs="Consolas"/>
+          <w:color w:val="0000FF"/>
+          <w:sz w:val="19"/>
+          <w:szCs w:val="19"/>
+        </w:rPr>
+        <w:t>node_count</w:t>
+      </w:r>
+      <w:r>
+        <w:rPr>
+          <w:rFonts w:ascii="Consolas" w:hAnsi="Consolas" w:cs="Consolas"/>
+          <w:color w:val="2B91AF"/>
+          <w:sz w:val="19"/>
+          <w:szCs w:val="19"/>
+        </w:rPr>
+        <w:br/>
+      </w:r>
+      <w:r>
+        <w:rPr>
+          <w:rFonts w:ascii="Consolas" w:hAnsi="Consolas" w:cs="Consolas"/>
+          <w:color w:val="538135" w:themeColor="accent6" w:themeShade="BF"/>
+          <w:sz w:val="19"/>
+          <w:szCs w:val="19"/>
+        </w:rPr>
+        <w:t>Load database</w:t>
+      </w:r>
+    </w:p>
+    <w:p>
+      <w:pPr>
+        <w:rPr>
+          <w:color w:val="538135" w:themeColor="accent6" w:themeShade="BF"/>
+        </w:rPr>
+      </w:pPr>
+      <w:r>
+        <w:rPr>
+          <w:rFonts w:ascii="Consolas" w:hAnsi="Consolas" w:cs="Consolas"/>
+          <w:color w:val="0000FF"/>
+          <w:sz w:val="19"/>
+          <w:szCs w:val="19"/>
+        </w:rPr>
+        <w:t>graph</w:t>
+      </w:r>
+      <w:r>
+        <w:rPr>
+          <w:rFonts w:ascii="Consolas" w:hAnsi="Consolas" w:cs="Consolas"/>
+          <w:color w:val="2B91AF"/>
+          <w:sz w:val="19"/>
+          <w:szCs w:val="19"/>
+        </w:rPr>
+        <w:br/>
+      </w:r>
+      <w:r>
+        <w:rPr>
+          <w:rFonts w:ascii="Consolas" w:hAnsi="Consolas" w:cs="Consolas"/>
+          <w:color w:val="538135" w:themeColor="accent6" w:themeShade="BF"/>
+          <w:sz w:val="19"/>
+          <w:szCs w:val="19"/>
+        </w:rPr>
+        <w:t>Load database</w:t>
+      </w:r>
+    </w:p>
+    <w:p>
+      <w:pPr>
+        <w:rPr>
+          <w:color w:val="538135" w:themeColor="accent6" w:themeShade="BF"/>
+        </w:rPr>
+      </w:pPr>
+      <w:r>
+        <w:rPr>
+          <w:rFonts w:ascii="Consolas" w:hAnsi="Consolas" w:cs="Consolas"/>
+          <w:color w:val="0000FF"/>
+          <w:sz w:val="19"/>
+          <w:szCs w:val="19"/>
+        </w:rPr>
+        <w:t>price</w:t>
+      </w:r>
+      <w:r>
+        <w:rPr>
+          <w:rFonts w:ascii="Consolas" w:hAnsi="Consolas" w:cs="Consolas"/>
+          <w:color w:val="0000FF"/>
+          <w:sz w:val="19"/>
+          <w:szCs w:val="19"/>
+        </w:rPr>
+        <w:t>_info</w:t>
+      </w:r>
+      <w:r>
+        <w:rPr>
+          <w:rFonts w:ascii="Consolas" w:hAnsi="Consolas" w:cs="Consolas"/>
+          <w:color w:val="2B91AF"/>
+          <w:sz w:val="19"/>
+          <w:szCs w:val="19"/>
+        </w:rPr>
+        <w:br/>
+      </w:r>
+      <w:r>
+        <w:rPr>
+          <w:rFonts w:ascii="Consolas" w:hAnsi="Consolas" w:cs="Consolas"/>
+          <w:color w:val="538135" w:themeColor="accent6" w:themeShade="BF"/>
+          <w:sz w:val="19"/>
+          <w:szCs w:val="19"/>
+        </w:rPr>
+        <w:t>Load database</w:t>
+      </w:r>
+    </w:p>
+    <w:p>
+      <w:pPr>
+        <w:rPr>
+          <w:rFonts w:ascii="Consolas" w:hAnsi="Consolas" w:cs="Consolas"/>
+          <w:color w:val="538135" w:themeColor="accent6" w:themeShade="BF"/>
+          <w:sz w:val="19"/>
+          <w:szCs w:val="19"/>
+        </w:rPr>
+      </w:pPr>
+      <w:r>
+        <w:rPr>
+          <w:rFonts w:ascii="Consolas" w:hAnsi="Consolas" w:cs="Consolas"/>
+          <w:color w:val="0000FF"/>
+          <w:sz w:val="19"/>
+          <w:szCs w:val="19"/>
+        </w:rPr>
+        <w:t>sender_name</w:t>
+      </w:r>
+      <w:r>
+        <w:rPr>
+          <w:rFonts w:ascii="Consolas" w:hAnsi="Consolas" w:cs="Consolas"/>
+          <w:color w:val="2B91AF"/>
+          <w:sz w:val="19"/>
+          <w:szCs w:val="19"/>
+        </w:rPr>
+        <w:br/>
+      </w:r>
+      <w:r>
+        <w:rPr>
+          <w:rFonts w:ascii="Consolas" w:hAnsi="Consolas" w:cs="Consolas"/>
+          <w:color w:val="538135" w:themeColor="accent6" w:themeShade="BF"/>
+          <w:sz w:val="19"/>
+          <w:szCs w:val="19"/>
+        </w:rPr>
+        <w:t>Load database</w:t>
+      </w:r>
+    </w:p>
+    <w:p>
+      <w:pPr>
+        <w:rPr>
+          <w:color w:val="538135" w:themeColor="accent6" w:themeShade="BF"/>
+        </w:rPr>
+      </w:pPr>
+      <w:r>
+        <w:rPr>
+          <w:rFonts w:ascii="Consolas" w:hAnsi="Consolas" w:cs="Consolas"/>
+          <w:color w:val="0000FF"/>
+          <w:sz w:val="19"/>
+          <w:szCs w:val="19"/>
+        </w:rPr>
+        <w:t>receiver_name</w:t>
+      </w:r>
+      <w:r>
+        <w:rPr>
+          <w:rFonts w:ascii="Consolas" w:hAnsi="Consolas" w:cs="Consolas"/>
+          <w:color w:val="2B91AF"/>
+          <w:sz w:val="19"/>
+          <w:szCs w:val="19"/>
+        </w:rPr>
+        <w:br/>
+      </w:r>
+      <w:r>
+        <w:rPr>
+          <w:rFonts w:ascii="Consolas" w:hAnsi="Consolas" w:cs="Consolas"/>
+          <w:color w:val="538135" w:themeColor="accent6" w:themeShade="BF"/>
+          <w:sz w:val="19"/>
+          <w:szCs w:val="19"/>
+        </w:rPr>
+        <w:t>Load database</w:t>
+      </w:r>
+    </w:p>
+    <w:p>
+      <w:pPr>
+        <w:rPr>
+          <w:color w:val="538135" w:themeColor="accent6" w:themeShade="BF"/>
+        </w:rPr>
+      </w:pPr>
+      <w:r>
+        <w:rPr>
+          <w:rFonts w:ascii="Consolas" w:hAnsi="Consolas" w:cs="Consolas"/>
+          <w:color w:val="0000FF"/>
+          <w:sz w:val="19"/>
+          <w:szCs w:val="19"/>
+        </w:rPr>
+        <w:t>sender_address</w:t>
+      </w:r>
+      <w:r>
+        <w:rPr>
+          <w:rFonts w:ascii="Consolas" w:hAnsi="Consolas" w:cs="Consolas"/>
+          <w:color w:val="2B91AF"/>
+          <w:sz w:val="19"/>
+          <w:szCs w:val="19"/>
+        </w:rPr>
+        <w:br/>
+      </w:r>
+      <w:r>
+        <w:rPr>
+          <w:rFonts w:ascii="Consolas" w:hAnsi="Consolas" w:cs="Consolas"/>
+          <w:color w:val="538135" w:themeColor="accent6" w:themeShade="BF"/>
+          <w:sz w:val="19"/>
+          <w:szCs w:val="19"/>
+        </w:rPr>
+        <w:t>Load database</w:t>
+      </w:r>
+    </w:p>
+    <w:p>
+      <w:pPr>
+        <w:rPr>
+          <w:color w:val="538135" w:themeColor="accent6" w:themeShade="BF"/>
+        </w:rPr>
+      </w:pPr>
+      <w:r>
+        <w:rPr>
+          <w:rFonts w:ascii="Consolas" w:hAnsi="Consolas" w:cs="Consolas"/>
+          <w:color w:val="0000FF"/>
+          <w:sz w:val="19"/>
+          <w:szCs w:val="19"/>
+        </w:rPr>
+        <w:t>pickup_city</w:t>
+      </w:r>
+      <w:r>
+        <w:rPr>
+          <w:rFonts w:ascii="Consolas" w:hAnsi="Consolas" w:cs="Consolas"/>
+          <w:color w:val="2B91AF"/>
+          <w:sz w:val="19"/>
+          <w:szCs w:val="19"/>
+        </w:rPr>
+        <w:br/>
+      </w:r>
+      <w:r>
+        <w:rPr>
+          <w:rFonts w:ascii="Consolas" w:hAnsi="Consolas" w:cs="Consolas"/>
+          <w:color w:val="538135" w:themeColor="accent6" w:themeShade="BF"/>
+          <w:sz w:val="19"/>
+          <w:szCs w:val="19"/>
+        </w:rPr>
+        <w:t>Load database</w:t>
+      </w:r>
+    </w:p>
+    <w:p>
+      <w:pPr>
+        <w:rPr>
+          <w:rFonts w:ascii="Consolas" w:hAnsi="Consolas" w:cs="Consolas"/>
+          <w:color w:val="538135" w:themeColor="accent6" w:themeShade="BF"/>
+          <w:sz w:val="19"/>
+          <w:szCs w:val="19"/>
+        </w:rPr>
+      </w:pPr>
+      <w:r>
+        <w:rPr>
+          <w:rFonts w:ascii="Consolas" w:hAnsi="Consolas" w:cs="Consolas"/>
+          <w:color w:val="0000FF"/>
+          <w:sz w:val="19"/>
+          <w:szCs w:val="19"/>
+        </w:rPr>
+        <w:t>receiver_address</w:t>
+      </w:r>
+      <w:r>
+        <w:rPr>
+          <w:rFonts w:ascii="Consolas" w:hAnsi="Consolas" w:cs="Consolas"/>
+          <w:color w:val="2B91AF"/>
+          <w:sz w:val="19"/>
+          <w:szCs w:val="19"/>
+        </w:rPr>
+        <w:br/>
+      </w:r>
+      <w:r>
+        <w:rPr>
+          <w:rFonts w:ascii="Consolas" w:hAnsi="Consolas" w:cs="Consolas"/>
+          <w:color w:val="538135" w:themeColor="accent6" w:themeShade="BF"/>
+          <w:sz w:val="19"/>
+          <w:szCs w:val="19"/>
+        </w:rPr>
+        <w:t>Load database</w:t>
+      </w:r>
+    </w:p>
+    <w:p>
+      <w:pPr>
+        <w:rPr>
+          <w:color w:val="538135" w:themeColor="accent6" w:themeShade="BF"/>
+        </w:rPr>
+      </w:pPr>
+      <w:r>
+        <w:rPr>
+          <w:rFonts w:ascii="Consolas" w:hAnsi="Consolas" w:cs="Consolas"/>
+          <w:color w:val="0000FF"/>
+          <w:sz w:val="19"/>
+          <w:szCs w:val="19"/>
+        </w:rPr>
+        <w:t>receiver_city</w:t>
+      </w:r>
+      <w:r>
+        <w:rPr>
+          <w:rFonts w:ascii="Consolas" w:hAnsi="Consolas" w:cs="Consolas"/>
+          <w:color w:val="2B91AF"/>
+          <w:sz w:val="19"/>
+          <w:szCs w:val="19"/>
+        </w:rPr>
+        <w:br/>
+      </w:r>
+      <w:r>
+        <w:rPr>
+          <w:rFonts w:ascii="Consolas" w:hAnsi="Consolas" w:cs="Consolas"/>
+          <w:color w:val="538135" w:themeColor="accent6" w:themeShade="BF"/>
+          <w:sz w:val="19"/>
+          <w:szCs w:val="19"/>
+        </w:rPr>
+        <w:t>Load database</w:t>
+      </w:r>
+    </w:p>
+    <w:p>
+      <w:pPr>
+        <w:rPr>
+          <w:color w:val="538135" w:themeColor="accent6" w:themeShade="BF"/>
+        </w:rPr>
+      </w:pPr>
+      <w:r>
+        <w:rPr>
+          <w:rFonts w:ascii="Consolas" w:hAnsi="Consolas" w:cs="Consolas"/>
+          <w:color w:val="0000FF"/>
+          <w:sz w:val="19"/>
+          <w:szCs w:val="19"/>
+        </w:rPr>
+        <w:lastRenderedPageBreak/>
+        <w:t>city_id</w:t>
+      </w:r>
+      <w:r>
+        <w:rPr>
+          <w:rFonts w:ascii="Consolas" w:hAnsi="Consolas" w:cs="Consolas"/>
+          <w:color w:val="2B91AF"/>
+          <w:sz w:val="19"/>
+          <w:szCs w:val="19"/>
+        </w:rPr>
+        <w:br/>
+      </w:r>
+      <w:r>
+        <w:rPr>
+          <w:rFonts w:ascii="Consolas" w:hAnsi="Consolas" w:cs="Consolas"/>
+          <w:color w:val="538135" w:themeColor="accent6" w:themeShade="BF"/>
+          <w:sz w:val="19"/>
+          <w:szCs w:val="19"/>
+        </w:rPr>
+        <w:t>Load database</w:t>
+      </w:r>
+    </w:p>
+    <w:p>
+      <w:pPr>
+        <w:rPr>
+          <w:color w:val="538135" w:themeColor="accent6" w:themeShade="BF"/>
+        </w:rPr>
+      </w:pPr>
+      <w:r>
+        <w:rPr>
+          <w:rFonts w:ascii="Consolas" w:hAnsi="Consolas" w:cs="Consolas"/>
+          <w:color w:val="0000FF"/>
+          <w:sz w:val="19"/>
+          <w:szCs w:val="19"/>
+        </w:rPr>
+        <w:t>city</w:t>
+      </w:r>
+      <w:r>
+        <w:rPr>
+          <w:rFonts w:ascii="Consolas" w:hAnsi="Consolas" w:cs="Consolas"/>
+          <w:color w:val="2B91AF"/>
+          <w:sz w:val="19"/>
+          <w:szCs w:val="19"/>
+        </w:rPr>
+        <w:br/>
+      </w:r>
+      <w:r>
+        <w:rPr>
+          <w:rFonts w:ascii="Consolas" w:hAnsi="Consolas" w:cs="Consolas"/>
+          <w:color w:val="538135" w:themeColor="accent6" w:themeShade="BF"/>
+          <w:sz w:val="19"/>
+          <w:szCs w:val="19"/>
+        </w:rPr>
+        <w:t>Load database</w:t>
+      </w:r>
+    </w:p>
+    <w:p>
+      <w:pPr>
+        <w:rPr>
+          <w:color w:val="538135" w:themeColor="accent6" w:themeShade="BF"/>
+        </w:rPr>
+      </w:pPr>
+    </w:p>
+    <w:p>
+      <w:pPr>
+        <w:rPr>
+          <w:color w:val="538135" w:themeColor="accent6" w:themeShade="BF"/>
+        </w:rPr>
+      </w:pPr>
+    </w:p>
+    <w:p>
+      <w:pPr>
+        <w:rPr>
+          <w:color w:val="538135" w:themeColor="accent6" w:themeShade="BF"/>
+        </w:rPr>
+      </w:pPr>
+    </w:p>
+    <w:p>
+      <w:pPr>
+        <w:rPr>
+          <w:rStyle w:val="IntenseReference"/>
+        </w:rPr>
+      </w:pPr>
+    </w:p>
+    <w:p>
+      <w:pPr>
+        <w:rPr>
+          <w:rFonts w:asciiTheme="majorHAnsi" w:hAnsiTheme="majorHAnsi" w:cstheme="majorHAnsi"/>
+        </w:rPr>
+      </w:pPr>
+    </w:p>
+    <w:p>
+      <w:pPr>
+        <w:rPr>
+          <w:color w:val="538135" w:themeColor="accent6" w:themeShade="BF"/>
+        </w:rPr>
+      </w:pPr>
+      <w:r>
+        <w:rPr>
+          <w:rFonts w:ascii="Consolas" w:hAnsi="Consolas" w:cs="Consolas"/>
+          <w:color w:val="0000FF"/>
+          <w:sz w:val="19"/>
+          <w:szCs w:val="19"/>
+        </w:rPr>
         <w:t>void</w:t>
       </w:r>
       <w:r>
@@ -56,7 +876,223 @@
           <w:sz w:val="19"/>
           <w:szCs w:val="19"/>
         </w:rPr>
-        <w:t>database</w:t>
+        <w:t>database(</w:t>
+      </w:r>
+      <w:proofErr w:type="gramEnd"/>
+      <w:r>
+        <w:rPr>
+          <w:rFonts w:ascii="Consolas" w:hAnsi="Consolas" w:cs="Consolas"/>
+          <w:color w:val="2B91AF"/>
+          <w:sz w:val="19"/>
+          <w:szCs w:val="19"/>
+        </w:rPr>
+        <w:t>)</w:t>
+      </w:r>
+      <w:r>
+        <w:rPr>
+          <w:rFonts w:ascii="Consolas" w:hAnsi="Consolas" w:cs="Consolas"/>
+          <w:color w:val="2B91AF"/>
+          <w:sz w:val="19"/>
+          <w:szCs w:val="19"/>
+        </w:rPr>
+        <w:br/>
+      </w:r>
+      <w:r>
+        <w:rPr>
+          <w:rFonts w:ascii="Consolas" w:hAnsi="Consolas" w:cs="Consolas"/>
+          <w:color w:val="538135" w:themeColor="accent6" w:themeShade="BF"/>
+          <w:sz w:val="19"/>
+          <w:szCs w:val="19"/>
+        </w:rPr>
+        <w:t>Load database</w:t>
+      </w:r>
+    </w:p>
+    <w:p>
+      <w:pPr>
+        <w:rPr>
+          <w:rFonts w:ascii="Consolas" w:hAnsi="Consolas" w:cs="Consolas"/>
+          <w:color w:val="538135" w:themeColor="accent6" w:themeShade="BF"/>
+          <w:sz w:val="19"/>
+          <w:szCs w:val="19"/>
+        </w:rPr>
+      </w:pPr>
+      <w:r>
+        <w:rPr>
+          <w:rFonts w:ascii="Consolas" w:hAnsi="Consolas" w:cs="Consolas"/>
+          <w:color w:val="0000FF"/>
+          <w:sz w:val="19"/>
+          <w:szCs w:val="19"/>
+        </w:rPr>
+        <w:t>void</w:t>
+      </w:r>
+      <w:r>
+        <w:rPr>
+          <w:rFonts w:ascii="Consolas" w:hAnsi="Consolas" w:cs="Consolas"/>
+          <w:color w:val="000000"/>
+          <w:sz w:val="19"/>
+          <w:szCs w:val="19"/>
+        </w:rPr>
+        <w:t xml:space="preserve"> </w:t>
+      </w:r>
+      <w:proofErr w:type="gramStart"/>
+      <w:r>
+        <w:rPr>
+          <w:rFonts w:ascii="Consolas" w:hAnsi="Consolas" w:cs="Consolas"/>
+          <w:color w:val="2B91AF"/>
+          <w:sz w:val="19"/>
+          <w:szCs w:val="19"/>
+        </w:rPr>
+        <w:t>splash(</w:t>
+      </w:r>
+      <w:proofErr w:type="gramEnd"/>
+      <w:r>
+        <w:rPr>
+          <w:rFonts w:ascii="Consolas" w:hAnsi="Consolas" w:cs="Consolas"/>
+          <w:color w:val="2B91AF"/>
+          <w:sz w:val="19"/>
+          <w:szCs w:val="19"/>
+        </w:rPr>
+        <w:t>)</w:t>
+      </w:r>
+      <w:r>
+        <w:rPr>
+          <w:rFonts w:ascii="Consolas" w:hAnsi="Consolas" w:cs="Consolas"/>
+          <w:color w:val="2B91AF"/>
+          <w:sz w:val="19"/>
+          <w:szCs w:val="19"/>
+        </w:rPr>
+        <w:br/>
+      </w:r>
+      <w:r>
+        <w:rPr>
+          <w:rFonts w:ascii="Consolas" w:hAnsi="Consolas" w:cs="Consolas"/>
+          <w:color w:val="538135" w:themeColor="accent6" w:themeShade="BF"/>
+          <w:sz w:val="19"/>
+          <w:szCs w:val="19"/>
+        </w:rPr>
+        <w:t>Showing EXSEND Logo</w:t>
+      </w:r>
+    </w:p>
+    <w:p>
+      <w:pPr>
+        <w:rPr>
+          <w:rFonts w:ascii="Consolas" w:hAnsi="Consolas" w:cs="Consolas"/>
+          <w:color w:val="538135" w:themeColor="accent6" w:themeShade="BF"/>
+          <w:sz w:val="19"/>
+          <w:szCs w:val="19"/>
+        </w:rPr>
+      </w:pPr>
+      <w:r>
+        <w:rPr>
+          <w:rFonts w:ascii="Consolas" w:hAnsi="Consolas" w:cs="Consolas"/>
+          <w:color w:val="0000FF"/>
+          <w:sz w:val="19"/>
+          <w:szCs w:val="19"/>
+        </w:rPr>
+        <w:t>void</w:t>
+      </w:r>
+      <w:r>
+        <w:rPr>
+          <w:rFonts w:ascii="Consolas" w:hAnsi="Consolas" w:cs="Consolas"/>
+          <w:color w:val="000000"/>
+          <w:sz w:val="19"/>
+          <w:szCs w:val="19"/>
+        </w:rPr>
+        <w:t xml:space="preserve"> </w:t>
+      </w:r>
+      <w:proofErr w:type="gramStart"/>
+      <w:r>
+        <w:rPr>
+          <w:rFonts w:ascii="Consolas" w:hAnsi="Consolas" w:cs="Consolas"/>
+          <w:color w:val="2B91AF"/>
+          <w:sz w:val="19"/>
+          <w:szCs w:val="19"/>
+        </w:rPr>
+        <w:t>banner(</w:t>
+      </w:r>
+      <w:proofErr w:type="gramEnd"/>
+      <w:r>
+        <w:rPr>
+          <w:rFonts w:ascii="Consolas" w:hAnsi="Consolas" w:cs="Consolas"/>
+          <w:color w:val="2B91AF"/>
+          <w:sz w:val="19"/>
+          <w:szCs w:val="19"/>
+        </w:rPr>
+        <w:t>)</w:t>
+      </w:r>
+      <w:r>
+        <w:rPr>
+          <w:rFonts w:ascii="Consolas" w:hAnsi="Consolas" w:cs="Consolas"/>
+          <w:color w:val="2B91AF"/>
+          <w:sz w:val="19"/>
+          <w:szCs w:val="19"/>
+        </w:rPr>
+        <w:br/>
+      </w:r>
+      <w:r>
+        <w:rPr>
+          <w:rFonts w:ascii="Consolas" w:hAnsi="Consolas" w:cs="Consolas"/>
+          <w:color w:val="538135" w:themeColor="accent6" w:themeShade="BF"/>
+          <w:sz w:val="19"/>
+          <w:szCs w:val="19"/>
+        </w:rPr>
+        <w:t>Showing EXSEND Banner Logo</w:t>
+      </w:r>
+    </w:p>
+    <w:p>
+      <w:pPr>
+        <w:rPr>
+          <w:rFonts w:ascii="Consolas" w:hAnsi="Consolas" w:cs="Consolas"/>
+          <w:color w:val="538135" w:themeColor="accent6" w:themeShade="BF"/>
+          <w:sz w:val="19"/>
+          <w:szCs w:val="19"/>
+        </w:rPr>
+      </w:pPr>
+      <w:r>
+        <w:rPr>
+          <w:rFonts w:ascii="Consolas" w:hAnsi="Consolas" w:cs="Consolas"/>
+          <w:color w:val="0000FF"/>
+          <w:sz w:val="19"/>
+          <w:szCs w:val="19"/>
+        </w:rPr>
+        <w:t>void</w:t>
+      </w:r>
+      <w:r>
+        <w:rPr>
+          <w:rFonts w:ascii="Consolas" w:hAnsi="Consolas" w:cs="Consolas"/>
+          <w:color w:val="000000"/>
+          <w:sz w:val="19"/>
+          <w:szCs w:val="19"/>
+        </w:rPr>
+        <w:t xml:space="preserve"> </w:t>
+      </w:r>
+      <w:r>
+        <w:rPr>
+          <w:rFonts w:ascii="Consolas" w:hAnsi="Consolas" w:cs="Consolas"/>
+          <w:color w:val="2B91AF"/>
+          <w:sz w:val="19"/>
+          <w:szCs w:val="19"/>
+        </w:rPr>
+        <w:t>menu_</w:t>
+      </w:r>
+      <w:proofErr w:type="gramStart"/>
+      <w:r>
+        <w:rPr>
+          <w:rFonts w:ascii="Consolas" w:hAnsi="Consolas" w:cs="Consolas"/>
+          <w:color w:val="2B91AF"/>
+          <w:sz w:val="19"/>
+          <w:szCs w:val="19"/>
+        </w:rPr>
+        <w:t>u</w:t>
+      </w:r>
+      <w:r>
+        <w:rPr>
+          <w:rFonts w:ascii="Consolas" w:hAnsi="Consolas" w:cs="Consolas"/>
+          <w:color w:val="2B91AF"/>
+          <w:sz w:val="19"/>
+          <w:szCs w:val="19"/>
+        </w:rPr>
+        <w:t>status</w:t>
       </w:r>
       <w:r>
         <w:rPr>
@@ -93,7 +1129,7 @@
           <w:sz w:val="19"/>
           <w:szCs w:val="19"/>
         </w:rPr>
-        <w:t>Load database</w:t>
+        <w:t>Showing EXSEND Banner Logo</w:t>
       </w:r>
     </w:p>
     <w:p>
@@ -123,6 +1159,15 @@
         </w:rPr>
         <w:t xml:space="preserve"> </w:t>
       </w:r>
+      <w:r>
+        <w:rPr>
+          <w:rFonts w:ascii="Consolas" w:hAnsi="Consolas" w:cs="Consolas"/>
+          <w:color w:val="2B91AF"/>
+          <w:sz w:val="19"/>
+          <w:szCs w:val="19"/>
+        </w:rPr>
+        <w:t>menu_</w:t>
+      </w:r>
       <w:proofErr w:type="gramStart"/>
       <w:r>
         <w:rPr>
@@ -131,7 +1176,7 @@
           <w:sz w:val="19"/>
           <w:szCs w:val="19"/>
         </w:rPr>
-        <w:t>splash</w:t>
+        <w:t>cstatus</w:t>
       </w:r>
       <w:r>
         <w:rPr>
@@ -168,77 +1213,2101 @@
           <w:sz w:val="19"/>
           <w:szCs w:val="19"/>
         </w:rPr>
-        <w:t>Showing EXSEND Logo</w:t>
-      </w:r>
-    </w:p>
-    <w:p>
-      <w:r>
-        <w:rPr>
-          <w:rFonts w:ascii="Consolas" w:hAnsi="Consolas" w:cs="Consolas"/>
-          <w:color w:val="0000FF"/>
-          <w:sz w:val="19"/>
-          <w:szCs w:val="19"/>
-        </w:rPr>
-        <w:t>void</w:t>
-      </w:r>
-      <w:r>
-        <w:rPr>
-          <w:rFonts w:ascii="Consolas" w:hAnsi="Consolas" w:cs="Consolas"/>
-          <w:color w:val="000000"/>
-          <w:sz w:val="19"/>
-          <w:szCs w:val="19"/>
+        <w:t>Showing EXSEND Banner Logo</w:t>
+      </w:r>
+    </w:p>
+    <w:p>
+      <w:pPr>
+        <w:rPr>
+          <w:rFonts w:ascii="Consolas" w:hAnsi="Consolas" w:cs="Consolas"/>
+          <w:color w:val="538135" w:themeColor="accent6" w:themeShade="BF"/>
+          <w:sz w:val="19"/>
+          <w:szCs w:val="19"/>
+        </w:rPr>
+      </w:pPr>
+    </w:p>
+    <w:p>
+      <w:pPr>
+        <w:rPr>
+          <w:rFonts w:ascii="Consolas" w:hAnsi="Consolas" w:cs="Consolas"/>
+          <w:color w:val="538135" w:themeColor="accent6" w:themeShade="BF"/>
+          <w:sz w:val="19"/>
+          <w:szCs w:val="19"/>
+        </w:rPr>
+      </w:pPr>
+    </w:p>
+    <w:p>
+      <w:pPr>
+        <w:rPr>
+          <w:rFonts w:asciiTheme="majorHAnsi" w:hAnsiTheme="majorHAnsi" w:cstheme="majorHAnsi"/>
+        </w:rPr>
+        <w:sectPr>
+          <w:pgSz w:w="12240" w:h="15840"/>
+          <w:pgMar w:top="1440" w:right="1440" w:bottom="1440" w:left="1440" w:header="720" w:footer="720" w:gutter="0"/>
+          <w:cols w:space="720"/>
+          <w:docGrid w:linePitch="360"/>
+        </w:sectPr>
+      </w:pPr>
+    </w:p>
+    <w:p>
+      <w:pPr>
+        <w:rPr>
+          <w:rFonts w:asciiTheme="majorHAnsi" w:hAnsiTheme="majorHAnsi" w:cstheme="majorHAnsi"/>
+        </w:rPr>
+      </w:pPr>
+      <w:r>
+        <w:rPr>
+          <w:rFonts w:asciiTheme="majorHAnsi" w:hAnsiTheme="majorHAnsi" w:cstheme="majorHAnsi"/>
+          <w:b/>
+          <w:sz w:val="32"/>
+        </w:rPr>
+        <w:lastRenderedPageBreak/>
+        <w:t>Pseudocode</w:t>
+      </w:r>
+      <w:r>
+        <w:rPr>
+          <w:rFonts w:asciiTheme="majorHAnsi" w:hAnsiTheme="majorHAnsi" w:cstheme="majorHAnsi"/>
+        </w:rPr>
+        <w:br/>
+        <w:t>Program Start</w:t>
+      </w:r>
+      <w:r>
+        <w:rPr>
+          <w:rFonts w:asciiTheme="majorHAnsi" w:hAnsiTheme="majorHAnsi" w:cstheme="majorHAnsi"/>
+        </w:rPr>
+        <w:br/>
+        <w:t>|</w:t>
+      </w:r>
+      <w:r>
+        <w:rPr>
+          <w:rFonts w:asciiTheme="majorHAnsi" w:hAnsiTheme="majorHAnsi" w:cstheme="majorHAnsi"/>
+        </w:rPr>
+        <w:br/>
+        <w:t>Load database file</w:t>
+      </w:r>
+      <w:r>
+        <w:rPr>
+          <w:rFonts w:asciiTheme="majorHAnsi" w:hAnsiTheme="majorHAnsi" w:cstheme="majorHAnsi"/>
+        </w:rPr>
+        <w:br/>
+      </w:r>
+      <w:r>
+        <w:rPr>
+          <w:rFonts w:asciiTheme="majorHAnsi" w:hAnsiTheme="majorHAnsi" w:cstheme="majorHAnsi"/>
+        </w:rPr>
+        <w:tab/>
+        <w:t>|</w:t>
+      </w:r>
+      <w:r>
+        <w:rPr>
+          <w:rFonts w:asciiTheme="majorHAnsi" w:hAnsiTheme="majorHAnsi" w:cstheme="majorHAnsi"/>
+        </w:rPr>
+        <w:tab/>
+        <w:t>Import City Name</w:t>
+      </w:r>
+      <w:r>
+        <w:rPr>
+          <w:rFonts w:asciiTheme="majorHAnsi" w:hAnsiTheme="majorHAnsi" w:cstheme="majorHAnsi"/>
+        </w:rPr>
+        <w:t xml:space="preserve"> and IDs</w:t>
+      </w:r>
+      <w:r>
+        <w:rPr>
+          <w:rFonts w:asciiTheme="majorHAnsi" w:hAnsiTheme="majorHAnsi" w:cstheme="majorHAnsi"/>
+        </w:rPr>
+        <w:t xml:space="preserve"> to Memory</w:t>
+      </w:r>
+      <w:r>
+        <w:rPr>
+          <w:rFonts w:asciiTheme="majorHAnsi" w:hAnsiTheme="majorHAnsi" w:cstheme="majorHAnsi"/>
+        </w:rPr>
+        <w:br/>
+      </w:r>
+      <w:r>
+        <w:rPr>
+          <w:rFonts w:asciiTheme="majorHAnsi" w:hAnsiTheme="majorHAnsi" w:cstheme="majorHAnsi"/>
+        </w:rPr>
+        <w:tab/>
+        <w:t>|</w:t>
+      </w:r>
+      <w:r>
+        <w:rPr>
+          <w:rFonts w:asciiTheme="majorHAnsi" w:hAnsiTheme="majorHAnsi" w:cstheme="majorHAnsi"/>
+        </w:rPr>
+        <w:tab/>
+        <w:t>Import Graph to Memory</w:t>
+      </w:r>
+      <w:r>
+        <w:rPr>
+          <w:rFonts w:asciiTheme="majorHAnsi" w:hAnsiTheme="majorHAnsi" w:cstheme="majorHAnsi"/>
+        </w:rPr>
+        <w:br/>
+      </w:r>
+      <w:r>
+        <w:rPr>
+          <w:rFonts w:asciiTheme="majorHAnsi" w:hAnsiTheme="majorHAnsi" w:cstheme="majorHAnsi"/>
+        </w:rPr>
+        <w:tab/>
+        <w:t>|</w:t>
+      </w:r>
+      <w:r>
+        <w:rPr>
+          <w:rFonts w:asciiTheme="majorHAnsi" w:hAnsiTheme="majorHAnsi" w:cstheme="majorHAnsi"/>
+        </w:rPr>
+        <w:tab/>
+      </w:r>
+      <w:r>
+        <w:rPr>
+          <w:rFonts w:asciiTheme="majorHAnsi" w:hAnsiTheme="majorHAnsi" w:cstheme="majorHAnsi"/>
+        </w:rPr>
+        <w:t xml:space="preserve">Import </w:t>
+      </w:r>
+      <w:r>
+        <w:rPr>
+          <w:rFonts w:asciiTheme="majorHAnsi" w:hAnsiTheme="majorHAnsi" w:cstheme="majorHAnsi"/>
+        </w:rPr>
+        <w:t>De</w:t>
+      </w:r>
+      <w:r>
+        <w:rPr>
+          <w:rFonts w:asciiTheme="majorHAnsi" w:hAnsiTheme="majorHAnsi" w:cstheme="majorHAnsi"/>
+        </w:rPr>
+        <w:t>livery</w:t>
+      </w:r>
+      <w:r>
+        <w:rPr>
+          <w:rFonts w:asciiTheme="majorHAnsi" w:hAnsiTheme="majorHAnsi" w:cstheme="majorHAnsi"/>
+        </w:rPr>
+        <w:t xml:space="preserve"> Database to Memory</w:t>
+      </w:r>
+      <w:r>
+        <w:rPr>
+          <w:rFonts w:asciiTheme="majorHAnsi" w:hAnsiTheme="majorHAnsi" w:cstheme="majorHAnsi"/>
+        </w:rPr>
+        <w:br/>
+      </w:r>
+      <w:r>
+        <w:rPr>
+          <w:rFonts w:asciiTheme="majorHAnsi" w:hAnsiTheme="majorHAnsi" w:cstheme="majorHAnsi"/>
+        </w:rPr>
+        <w:tab/>
+        <w:t>|</w:t>
+      </w:r>
+      <w:r>
+        <w:rPr>
+          <w:rFonts w:asciiTheme="majorHAnsi" w:hAnsiTheme="majorHAnsi" w:cstheme="majorHAnsi"/>
+        </w:rPr>
+        <w:tab/>
+        <w:t>Import User Database</w:t>
+      </w:r>
+      <w:r>
+        <w:rPr>
+          <w:rFonts w:asciiTheme="majorHAnsi" w:hAnsiTheme="majorHAnsi" w:cstheme="majorHAnsi"/>
+        </w:rPr>
+        <w:br/>
+      </w:r>
+      <w:r>
+        <w:rPr>
+          <w:rFonts w:asciiTheme="majorHAnsi" w:hAnsiTheme="majorHAnsi" w:cstheme="majorHAnsi"/>
+        </w:rPr>
+        <w:t>Show Menu</w:t>
+      </w:r>
+      <w:r>
+        <w:rPr>
+          <w:rFonts w:asciiTheme="majorHAnsi" w:hAnsiTheme="majorHAnsi" w:cstheme="majorHAnsi"/>
+        </w:rPr>
+        <w:br/>
+      </w:r>
+      <w:r>
+        <w:rPr>
+          <w:rFonts w:asciiTheme="majorHAnsi" w:hAnsiTheme="majorHAnsi" w:cstheme="majorHAnsi"/>
+        </w:rPr>
+        <w:tab/>
+        <w:t>Sign Up</w:t>
+      </w:r>
+      <w:r>
+        <w:rPr>
+          <w:rFonts w:asciiTheme="majorHAnsi" w:hAnsiTheme="majorHAnsi" w:cstheme="majorHAnsi"/>
+        </w:rPr>
+        <w:br/>
+      </w:r>
+      <w:r>
+        <w:rPr>
+          <w:rFonts w:asciiTheme="majorHAnsi" w:hAnsiTheme="majorHAnsi" w:cstheme="majorHAnsi"/>
+        </w:rPr>
+        <w:tab/>
+        <w:t>|</w:t>
+      </w:r>
+      <w:r>
+        <w:rPr>
+          <w:rFonts w:asciiTheme="majorHAnsi" w:hAnsiTheme="majorHAnsi" w:cstheme="majorHAnsi"/>
+        </w:rPr>
+        <w:tab/>
+        <w:t>Demand User Information for Registration</w:t>
+      </w:r>
+      <w:r>
+        <w:rPr>
+          <w:rFonts w:asciiTheme="majorHAnsi" w:hAnsiTheme="majorHAnsi" w:cstheme="majorHAnsi"/>
+        </w:rPr>
+        <w:br/>
+      </w:r>
+      <w:r>
+        <w:rPr>
+          <w:rFonts w:asciiTheme="majorHAnsi" w:hAnsiTheme="majorHAnsi" w:cstheme="majorHAnsi"/>
+        </w:rPr>
+        <w:tab/>
+        <w:t>|</w:t>
+      </w:r>
+      <w:r>
+        <w:rPr>
+          <w:rFonts w:asciiTheme="majorHAnsi" w:hAnsiTheme="majorHAnsi" w:cstheme="majorHAnsi"/>
+        </w:rPr>
+        <w:tab/>
+        <w:t>E</w:t>
+      </w:r>
+      <w:r>
+        <w:rPr>
+          <w:rFonts w:asciiTheme="majorHAnsi" w:hAnsiTheme="majorHAnsi" w:cstheme="majorHAnsi"/>
+        </w:rPr>
+        <w:t>xport to User Database</w:t>
+      </w:r>
+      <w:r>
+        <w:rPr>
+          <w:rFonts w:asciiTheme="majorHAnsi" w:hAnsiTheme="majorHAnsi" w:cstheme="majorHAnsi"/>
+        </w:rPr>
+        <w:br/>
+      </w:r>
+      <w:r>
+        <w:rPr>
+          <w:rFonts w:asciiTheme="majorHAnsi" w:hAnsiTheme="majorHAnsi" w:cstheme="majorHAnsi"/>
+        </w:rPr>
+        <w:tab/>
+        <w:t>|</w:t>
+      </w:r>
+      <w:r>
+        <w:rPr>
+          <w:rFonts w:asciiTheme="majorHAnsi" w:hAnsiTheme="majorHAnsi" w:cstheme="majorHAnsi"/>
+        </w:rPr>
+        <w:tab/>
+      </w:r>
+      <w:r>
+        <w:rPr>
+          <w:rFonts w:asciiTheme="majorHAnsi" w:hAnsiTheme="majorHAnsi" w:cstheme="majorHAnsi"/>
+          <w:color w:val="FF0000"/>
+        </w:rPr>
+        <w:t>Reload Database</w:t>
+      </w:r>
+      <w:r>
+        <w:rPr>
+          <w:rFonts w:asciiTheme="majorHAnsi" w:hAnsiTheme="majorHAnsi" w:cstheme="majorHAnsi"/>
+        </w:rPr>
+        <w:br/>
+      </w:r>
+      <w:r>
+        <w:rPr>
+          <w:rFonts w:asciiTheme="majorHAnsi" w:hAnsiTheme="majorHAnsi" w:cstheme="majorHAnsi"/>
+        </w:rPr>
+        <w:tab/>
+        <w:t>Sign In</w:t>
+      </w:r>
+      <w:r>
+        <w:rPr>
+          <w:rFonts w:asciiTheme="majorHAnsi" w:hAnsiTheme="majorHAnsi" w:cstheme="majorHAnsi"/>
+        </w:rPr>
+        <w:br/>
+      </w:r>
+      <w:r>
+        <w:rPr>
+          <w:rFonts w:asciiTheme="majorHAnsi" w:hAnsiTheme="majorHAnsi" w:cstheme="majorHAnsi"/>
+        </w:rPr>
+        <w:tab/>
+        <w:t>|</w:t>
+      </w:r>
+      <w:r>
+        <w:rPr>
+          <w:rFonts w:asciiTheme="majorHAnsi" w:hAnsiTheme="majorHAnsi" w:cstheme="majorHAnsi"/>
+        </w:rPr>
+        <w:tab/>
+        <w:t>Demand</w:t>
+      </w:r>
+      <w:r>
+        <w:rPr>
+          <w:rFonts w:asciiTheme="majorHAnsi" w:hAnsiTheme="majorHAnsi" w:cstheme="majorHAnsi"/>
+        </w:rPr>
+        <w:t xml:space="preserve"> Login Information</w:t>
+      </w:r>
+      <w:r>
+        <w:rPr>
+          <w:rFonts w:asciiTheme="majorHAnsi" w:hAnsiTheme="majorHAnsi" w:cstheme="majorHAnsi"/>
+        </w:rPr>
+        <w:br/>
+      </w:r>
+      <w:r>
+        <w:rPr>
+          <w:rFonts w:asciiTheme="majorHAnsi" w:hAnsiTheme="majorHAnsi" w:cstheme="majorHAnsi"/>
+        </w:rPr>
+        <w:tab/>
+        <w:t>|</w:t>
+      </w:r>
+      <w:r>
+        <w:rPr>
+          <w:rFonts w:asciiTheme="majorHAnsi" w:hAnsiTheme="majorHAnsi" w:cstheme="majorHAnsi"/>
+        </w:rPr>
+        <w:tab/>
+      </w:r>
+      <w:r>
+        <w:rPr>
+          <w:rFonts w:asciiTheme="majorHAnsi" w:hAnsiTheme="majorHAnsi" w:cstheme="majorHAnsi"/>
+        </w:rPr>
+        <w:t>IF Yes; Continue;</w:t>
+      </w:r>
+      <w:r>
+        <w:rPr>
+          <w:rFonts w:asciiTheme="majorHAnsi" w:hAnsiTheme="majorHAnsi" w:cstheme="majorHAnsi"/>
+        </w:rPr>
+        <w:br/>
+      </w:r>
+      <w:r>
+        <w:rPr>
+          <w:rFonts w:asciiTheme="majorHAnsi" w:hAnsiTheme="majorHAnsi" w:cstheme="majorHAnsi"/>
+        </w:rPr>
+        <w:tab/>
+      </w:r>
+      <w:r>
+        <w:rPr>
+          <w:rFonts w:asciiTheme="majorHAnsi" w:hAnsiTheme="majorHAnsi" w:cstheme="majorHAnsi"/>
+        </w:rPr>
+        <w:t>While Sender</w:t>
+      </w:r>
+      <w:r>
+        <w:rPr>
+          <w:rFonts w:asciiTheme="majorHAnsi" w:hAnsiTheme="majorHAnsi" w:cstheme="majorHAnsi"/>
+        </w:rPr>
+        <w:br/>
+      </w:r>
+      <w:r>
+        <w:rPr>
+          <w:rFonts w:asciiTheme="majorHAnsi" w:hAnsiTheme="majorHAnsi" w:cstheme="majorHAnsi"/>
+        </w:rPr>
+        <w:tab/>
+      </w:r>
+      <w:r>
+        <w:rPr>
+          <w:rFonts w:asciiTheme="majorHAnsi" w:hAnsiTheme="majorHAnsi" w:cstheme="majorHAnsi"/>
+        </w:rPr>
+        <w:tab/>
+        <w:t>|</w:t>
+      </w:r>
+      <w:r>
+        <w:rPr>
+          <w:rFonts w:asciiTheme="majorHAnsi" w:hAnsiTheme="majorHAnsi" w:cstheme="majorHAnsi"/>
+        </w:rPr>
+        <w:tab/>
+      </w:r>
+      <w:r>
+        <w:rPr>
+          <w:rFonts w:asciiTheme="majorHAnsi" w:hAnsiTheme="majorHAnsi" w:cstheme="majorHAnsi"/>
+        </w:rPr>
+        <w:t>Show Menu</w:t>
+      </w:r>
+      <w:r>
+        <w:rPr>
+          <w:rFonts w:asciiTheme="majorHAnsi" w:hAnsiTheme="majorHAnsi" w:cstheme="majorHAnsi"/>
+        </w:rPr>
+        <w:br/>
+      </w:r>
+      <w:r>
+        <w:rPr>
+          <w:rFonts w:asciiTheme="majorHAnsi" w:hAnsiTheme="majorHAnsi" w:cstheme="majorHAnsi"/>
+        </w:rPr>
+        <w:tab/>
+      </w:r>
+      <w:r>
+        <w:rPr>
+          <w:rFonts w:asciiTheme="majorHAnsi" w:hAnsiTheme="majorHAnsi" w:cstheme="majorHAnsi"/>
+        </w:rPr>
+        <w:tab/>
+        <w:t>|</w:t>
+      </w:r>
+      <w:r>
+        <w:rPr>
+          <w:rFonts w:asciiTheme="majorHAnsi" w:hAnsiTheme="majorHAnsi" w:cstheme="majorHAnsi"/>
+        </w:rPr>
+        <w:tab/>
+        <w:t>Demand User Input</w:t>
+      </w:r>
+      <w:r>
+        <w:rPr>
+          <w:rFonts w:asciiTheme="majorHAnsi" w:hAnsiTheme="majorHAnsi" w:cstheme="majorHAnsi"/>
+        </w:rPr>
+        <w:br/>
+      </w:r>
+      <w:r>
+        <w:rPr>
+          <w:rFonts w:asciiTheme="majorHAnsi" w:hAnsiTheme="majorHAnsi" w:cstheme="majorHAnsi"/>
+        </w:rPr>
+        <w:tab/>
+      </w:r>
+      <w:r>
+        <w:rPr>
+          <w:rFonts w:asciiTheme="majorHAnsi" w:hAnsiTheme="majorHAnsi" w:cstheme="majorHAnsi"/>
+        </w:rPr>
+        <w:tab/>
+        <w:t>Sender Name</w:t>
+      </w:r>
+      <w:r>
+        <w:rPr>
+          <w:rFonts w:asciiTheme="majorHAnsi" w:hAnsiTheme="majorHAnsi" w:cstheme="majorHAnsi"/>
+        </w:rPr>
+        <w:br/>
+      </w:r>
+      <w:r>
+        <w:rPr>
+          <w:rFonts w:asciiTheme="majorHAnsi" w:hAnsiTheme="majorHAnsi" w:cstheme="majorHAnsi"/>
+        </w:rPr>
+        <w:tab/>
+      </w:r>
+      <w:r>
+        <w:rPr>
+          <w:rFonts w:asciiTheme="majorHAnsi" w:hAnsiTheme="majorHAnsi" w:cstheme="majorHAnsi"/>
+        </w:rPr>
+        <w:tab/>
+      </w:r>
+      <w:r>
+        <w:rPr>
+          <w:rFonts w:asciiTheme="majorHAnsi" w:hAnsiTheme="majorHAnsi" w:cstheme="majorHAnsi"/>
+        </w:rPr>
+        <w:tab/>
+        <w:t>|</w:t>
+      </w:r>
+      <w:r>
+        <w:rPr>
+          <w:rFonts w:asciiTheme="majorHAnsi" w:hAnsiTheme="majorHAnsi" w:cstheme="majorHAnsi"/>
+        </w:rPr>
+        <w:tab/>
+        <w:t>Insert Name</w:t>
+      </w:r>
+      <w:r>
+        <w:rPr>
+          <w:rFonts w:asciiTheme="majorHAnsi" w:hAnsiTheme="majorHAnsi" w:cstheme="majorHAnsi"/>
+        </w:rPr>
+        <w:br/>
+      </w:r>
+      <w:r>
+        <w:rPr>
+          <w:rFonts w:asciiTheme="majorHAnsi" w:hAnsiTheme="majorHAnsi" w:cstheme="majorHAnsi"/>
+        </w:rPr>
+        <w:tab/>
+      </w:r>
+      <w:r>
+        <w:rPr>
+          <w:rFonts w:asciiTheme="majorHAnsi" w:hAnsiTheme="majorHAnsi" w:cstheme="majorHAnsi"/>
+        </w:rPr>
+        <w:tab/>
+        <w:t>Receiver Name</w:t>
+      </w:r>
+      <w:r>
+        <w:rPr>
+          <w:rFonts w:asciiTheme="majorHAnsi" w:hAnsiTheme="majorHAnsi" w:cstheme="majorHAnsi"/>
+        </w:rPr>
+        <w:br/>
+      </w:r>
+      <w:r>
+        <w:rPr>
+          <w:rFonts w:asciiTheme="majorHAnsi" w:hAnsiTheme="majorHAnsi" w:cstheme="majorHAnsi"/>
+        </w:rPr>
+        <w:tab/>
+      </w:r>
+      <w:r>
+        <w:rPr>
+          <w:rFonts w:asciiTheme="majorHAnsi" w:hAnsiTheme="majorHAnsi" w:cstheme="majorHAnsi"/>
+        </w:rPr>
+        <w:tab/>
+      </w:r>
+      <w:r>
+        <w:rPr>
+          <w:rFonts w:asciiTheme="majorHAnsi" w:hAnsiTheme="majorHAnsi" w:cstheme="majorHAnsi"/>
+        </w:rPr>
+        <w:tab/>
+        <w:t>|</w:t>
+      </w:r>
+      <w:r>
+        <w:rPr>
+          <w:rFonts w:asciiTheme="majorHAnsi" w:hAnsiTheme="majorHAnsi" w:cstheme="majorHAnsi"/>
+        </w:rPr>
+        <w:tab/>
+        <w:t>Insert Name</w:t>
+      </w:r>
+      <w:r>
+        <w:rPr>
+          <w:rFonts w:asciiTheme="majorHAnsi" w:hAnsiTheme="majorHAnsi" w:cstheme="majorHAnsi"/>
+        </w:rPr>
+        <w:br/>
+      </w:r>
+      <w:r>
+        <w:rPr>
+          <w:rFonts w:asciiTheme="majorHAnsi" w:hAnsiTheme="majorHAnsi" w:cstheme="majorHAnsi"/>
+        </w:rPr>
+        <w:tab/>
+      </w:r>
+      <w:r>
+        <w:rPr>
+          <w:rFonts w:asciiTheme="majorHAnsi" w:hAnsiTheme="majorHAnsi" w:cstheme="majorHAnsi"/>
+        </w:rPr>
+        <w:tab/>
+        <w:t>Sender Address</w:t>
+      </w:r>
+      <w:r>
+        <w:rPr>
+          <w:rFonts w:asciiTheme="majorHAnsi" w:hAnsiTheme="majorHAnsi" w:cstheme="majorHAnsi"/>
+        </w:rPr>
+        <w:br/>
+      </w:r>
+      <w:r>
+        <w:rPr>
+          <w:rFonts w:asciiTheme="majorHAnsi" w:hAnsiTheme="majorHAnsi" w:cstheme="majorHAnsi"/>
+        </w:rPr>
+        <w:tab/>
+      </w:r>
+      <w:r>
+        <w:rPr>
+          <w:rFonts w:asciiTheme="majorHAnsi" w:hAnsiTheme="majorHAnsi" w:cstheme="majorHAnsi"/>
+        </w:rPr>
+        <w:tab/>
+      </w:r>
+      <w:r>
+        <w:rPr>
+          <w:rFonts w:asciiTheme="majorHAnsi" w:hAnsiTheme="majorHAnsi" w:cstheme="majorHAnsi"/>
+        </w:rPr>
+        <w:tab/>
+        <w:t>|</w:t>
+      </w:r>
+      <w:r>
+        <w:rPr>
+          <w:rFonts w:asciiTheme="majorHAnsi" w:hAnsiTheme="majorHAnsi" w:cstheme="majorHAnsi"/>
+        </w:rPr>
+        <w:tab/>
+        <w:t>Insert Sender Address</w:t>
+      </w:r>
+      <w:r>
+        <w:rPr>
+          <w:rFonts w:asciiTheme="majorHAnsi" w:hAnsiTheme="majorHAnsi" w:cstheme="majorHAnsi"/>
+        </w:rPr>
+        <w:br/>
+      </w:r>
+      <w:r>
+        <w:rPr>
+          <w:rFonts w:asciiTheme="majorHAnsi" w:hAnsiTheme="majorHAnsi" w:cstheme="majorHAnsi"/>
+        </w:rPr>
+        <w:tab/>
+      </w:r>
+      <w:r>
+        <w:rPr>
+          <w:rFonts w:asciiTheme="majorHAnsi" w:hAnsiTheme="majorHAnsi" w:cstheme="majorHAnsi"/>
+        </w:rPr>
+        <w:tab/>
+        <w:t xml:space="preserve">Pickup </w:t>
+      </w:r>
+      <w:r>
+        <w:rPr>
+          <w:rFonts w:asciiTheme="majorHAnsi" w:hAnsiTheme="majorHAnsi" w:cstheme="majorHAnsi"/>
+        </w:rPr>
+        <w:t xml:space="preserve">City </w:t>
+      </w:r>
+      <w:r>
+        <w:rPr>
+          <w:rFonts w:asciiTheme="majorHAnsi" w:hAnsiTheme="majorHAnsi" w:cstheme="majorHAnsi"/>
+        </w:rPr>
+        <w:t>Location</w:t>
+      </w:r>
+      <w:r>
+        <w:rPr>
+          <w:rFonts w:asciiTheme="majorHAnsi" w:hAnsiTheme="majorHAnsi" w:cstheme="majorHAnsi"/>
+        </w:rPr>
+        <w:br/>
+      </w:r>
+      <w:r>
+        <w:rPr>
+          <w:rFonts w:asciiTheme="majorHAnsi" w:hAnsiTheme="majorHAnsi" w:cstheme="majorHAnsi"/>
+        </w:rPr>
+        <w:tab/>
+      </w:r>
+      <w:r>
+        <w:rPr>
+          <w:rFonts w:asciiTheme="majorHAnsi" w:hAnsiTheme="majorHAnsi" w:cstheme="majorHAnsi"/>
+        </w:rPr>
+        <w:tab/>
+      </w:r>
+      <w:r>
+        <w:rPr>
+          <w:rFonts w:asciiTheme="majorHAnsi" w:hAnsiTheme="majorHAnsi" w:cstheme="majorHAnsi"/>
+        </w:rPr>
+        <w:tab/>
+        <w:t>|</w:t>
+      </w:r>
+      <w:r>
+        <w:rPr>
+          <w:rFonts w:asciiTheme="majorHAnsi" w:hAnsiTheme="majorHAnsi" w:cstheme="majorHAnsi"/>
+        </w:rPr>
+        <w:tab/>
+        <w:t>Show all available location</w:t>
+      </w:r>
+      <w:r>
+        <w:rPr>
+          <w:rFonts w:asciiTheme="majorHAnsi" w:hAnsiTheme="majorHAnsi" w:cstheme="majorHAnsi"/>
+        </w:rPr>
+        <w:br/>
+      </w:r>
+      <w:r>
+        <w:rPr>
+          <w:rFonts w:asciiTheme="majorHAnsi" w:hAnsiTheme="majorHAnsi" w:cstheme="majorHAnsi"/>
+        </w:rPr>
+        <w:tab/>
+      </w:r>
+      <w:r>
+        <w:rPr>
+          <w:rFonts w:asciiTheme="majorHAnsi" w:hAnsiTheme="majorHAnsi" w:cstheme="majorHAnsi"/>
+        </w:rPr>
+        <w:tab/>
+        <w:t>Receiver Address</w:t>
+      </w:r>
+      <w:r>
+        <w:rPr>
+          <w:rFonts w:asciiTheme="majorHAnsi" w:hAnsiTheme="majorHAnsi" w:cstheme="majorHAnsi"/>
+        </w:rPr>
+        <w:br/>
+      </w:r>
+      <w:r>
+        <w:rPr>
+          <w:rFonts w:asciiTheme="majorHAnsi" w:hAnsiTheme="majorHAnsi" w:cstheme="majorHAnsi"/>
+        </w:rPr>
+        <w:tab/>
+      </w:r>
+      <w:r>
+        <w:rPr>
+          <w:rFonts w:asciiTheme="majorHAnsi" w:hAnsiTheme="majorHAnsi" w:cstheme="majorHAnsi"/>
+        </w:rPr>
+        <w:tab/>
+      </w:r>
+      <w:r>
+        <w:rPr>
+          <w:rFonts w:asciiTheme="majorHAnsi" w:hAnsiTheme="majorHAnsi" w:cstheme="majorHAnsi"/>
+        </w:rPr>
+        <w:tab/>
+        <w:t>|</w:t>
+      </w:r>
+      <w:r>
+        <w:rPr>
+          <w:rFonts w:asciiTheme="majorHAnsi" w:hAnsiTheme="majorHAnsi" w:cstheme="majorHAnsi"/>
+        </w:rPr>
+        <w:tab/>
+        <w:t>Insert Receiver Address</w:t>
+      </w:r>
+      <w:r>
+        <w:rPr>
+          <w:rFonts w:asciiTheme="majorHAnsi" w:hAnsiTheme="majorHAnsi" w:cstheme="majorHAnsi"/>
+        </w:rPr>
+        <w:br/>
+      </w:r>
+      <w:r>
+        <w:rPr>
+          <w:rFonts w:asciiTheme="majorHAnsi" w:hAnsiTheme="majorHAnsi" w:cstheme="majorHAnsi"/>
+        </w:rPr>
+        <w:tab/>
+      </w:r>
+      <w:r>
+        <w:rPr>
+          <w:rFonts w:asciiTheme="majorHAnsi" w:hAnsiTheme="majorHAnsi" w:cstheme="majorHAnsi"/>
+        </w:rPr>
+        <w:tab/>
+      </w:r>
+      <w:r>
+        <w:rPr>
+          <w:rFonts w:asciiTheme="majorHAnsi" w:hAnsiTheme="majorHAnsi" w:cstheme="majorHAnsi"/>
+        </w:rPr>
+        <w:t>Receiver City</w:t>
+      </w:r>
+      <w:r>
+        <w:rPr>
+          <w:rFonts w:asciiTheme="majorHAnsi" w:hAnsiTheme="majorHAnsi" w:cstheme="majorHAnsi"/>
         </w:rPr>
         <w:t xml:space="preserve"> </w:t>
       </w:r>
-      <w:proofErr w:type="gramStart"/>
-      <w:r>
-        <w:rPr>
-          <w:rFonts w:ascii="Consolas" w:hAnsi="Consolas" w:cs="Consolas"/>
-          <w:color w:val="2B91AF"/>
-          <w:sz w:val="19"/>
-          <w:szCs w:val="19"/>
-        </w:rPr>
-        <w:t>banner</w:t>
-      </w:r>
-      <w:r>
-        <w:rPr>
-          <w:rFonts w:ascii="Consolas" w:hAnsi="Consolas" w:cs="Consolas"/>
-          <w:color w:val="2B91AF"/>
-          <w:sz w:val="19"/>
-          <w:szCs w:val="19"/>
-        </w:rPr>
-        <w:t>(</w:t>
-      </w:r>
-      <w:proofErr w:type="gramEnd"/>
-      <w:r>
-        <w:rPr>
-          <w:rFonts w:ascii="Consolas" w:hAnsi="Consolas" w:cs="Consolas"/>
-          <w:color w:val="2B91AF"/>
-          <w:sz w:val="19"/>
-          <w:szCs w:val="19"/>
-        </w:rPr>
-        <w:t>)</w:t>
-      </w:r>
-      <w:r>
-        <w:rPr>
-          <w:rFonts w:ascii="Consolas" w:hAnsi="Consolas" w:cs="Consolas"/>
-          <w:color w:val="2B91AF"/>
-          <w:sz w:val="19"/>
-          <w:szCs w:val="19"/>
-        </w:rPr>
-        <w:br/>
-      </w:r>
-      <w:r>
-        <w:rPr>
-          <w:rFonts w:ascii="Consolas" w:hAnsi="Consolas" w:cs="Consolas"/>
-          <w:color w:val="538135" w:themeColor="accent6" w:themeShade="BF"/>
-          <w:sz w:val="19"/>
-          <w:szCs w:val="19"/>
-        </w:rPr>
-        <w:t>Showing EXSEND Banner Logo</w:t>
+      <w:r>
+        <w:rPr>
+          <w:rFonts w:asciiTheme="majorHAnsi" w:hAnsiTheme="majorHAnsi" w:cstheme="majorHAnsi"/>
+        </w:rPr>
+        <w:t>Location</w:t>
+      </w:r>
+      <w:r>
+        <w:rPr>
+          <w:rFonts w:asciiTheme="majorHAnsi" w:hAnsiTheme="majorHAnsi" w:cstheme="majorHAnsi"/>
+        </w:rPr>
+        <w:br/>
+      </w:r>
+      <w:r>
+        <w:rPr>
+          <w:rFonts w:asciiTheme="majorHAnsi" w:hAnsiTheme="majorHAnsi" w:cstheme="majorHAnsi"/>
+        </w:rPr>
+        <w:tab/>
+      </w:r>
+      <w:r>
+        <w:rPr>
+          <w:rFonts w:asciiTheme="majorHAnsi" w:hAnsiTheme="majorHAnsi" w:cstheme="majorHAnsi"/>
+        </w:rPr>
+        <w:tab/>
+      </w:r>
+      <w:r>
+        <w:rPr>
+          <w:rFonts w:asciiTheme="majorHAnsi" w:hAnsiTheme="majorHAnsi" w:cstheme="majorHAnsi"/>
+        </w:rPr>
+        <w:tab/>
+        <w:t xml:space="preserve">| </w:t>
+      </w:r>
+      <w:r>
+        <w:rPr>
+          <w:rFonts w:asciiTheme="majorHAnsi" w:hAnsiTheme="majorHAnsi" w:cstheme="majorHAnsi"/>
+        </w:rPr>
+        <w:tab/>
+        <w:t>Show all available location</w:t>
+      </w:r>
+      <w:r>
+        <w:rPr>
+          <w:rFonts w:asciiTheme="majorHAnsi" w:hAnsiTheme="majorHAnsi" w:cstheme="majorHAnsi"/>
+        </w:rPr>
+        <w:t xml:space="preserve"> </w:t>
+      </w:r>
+      <w:r>
+        <w:rPr>
+          <w:rFonts w:asciiTheme="majorHAnsi" w:hAnsiTheme="majorHAnsi" w:cstheme="majorHAnsi"/>
+          <w:b/>
+        </w:rPr>
+        <w:t>except pickup location</w:t>
+      </w:r>
+      <w:r>
+        <w:rPr>
+          <w:rFonts w:asciiTheme="majorHAnsi" w:hAnsiTheme="majorHAnsi" w:cstheme="majorHAnsi"/>
+          <w:b/>
+        </w:rPr>
+        <w:br/>
+      </w:r>
+      <w:r>
+        <w:rPr>
+          <w:rFonts w:asciiTheme="majorHAnsi" w:hAnsiTheme="majorHAnsi" w:cstheme="majorHAnsi"/>
+          <w:b/>
+        </w:rPr>
+        <w:tab/>
+      </w:r>
+      <w:r>
+        <w:rPr>
+          <w:rFonts w:asciiTheme="majorHAnsi" w:hAnsiTheme="majorHAnsi" w:cstheme="majorHAnsi"/>
+          <w:b/>
+        </w:rPr>
+        <w:tab/>
+      </w:r>
+      <w:r>
+        <w:rPr>
+          <w:rFonts w:asciiTheme="majorHAnsi" w:hAnsiTheme="majorHAnsi" w:cstheme="majorHAnsi"/>
+        </w:rPr>
+        <w:t>Run Dijkstra Algorithm</w:t>
+      </w:r>
+      <w:r>
+        <w:rPr>
+          <w:rFonts w:asciiTheme="majorHAnsi" w:hAnsiTheme="majorHAnsi" w:cstheme="majorHAnsi"/>
+        </w:rPr>
+        <w:t xml:space="preserve"> from pickup location</w:t>
+      </w:r>
+      <w:r>
+        <w:rPr>
+          <w:rFonts w:asciiTheme="majorHAnsi" w:hAnsiTheme="majorHAnsi" w:cstheme="majorHAnsi"/>
+        </w:rPr>
+        <w:br/>
+      </w:r>
+      <w:r>
+        <w:rPr>
+          <w:rFonts w:asciiTheme="majorHAnsi" w:hAnsiTheme="majorHAnsi" w:cstheme="majorHAnsi"/>
+        </w:rPr>
+        <w:tab/>
+      </w:r>
+      <w:r>
+        <w:rPr>
+          <w:rFonts w:asciiTheme="majorHAnsi" w:hAnsiTheme="majorHAnsi" w:cstheme="majorHAnsi"/>
+        </w:rPr>
+        <w:tab/>
+      </w:r>
+      <w:r>
+        <w:rPr>
+          <w:rFonts w:asciiTheme="majorHAnsi" w:hAnsiTheme="majorHAnsi" w:cstheme="majorHAnsi"/>
+        </w:rPr>
+        <w:tab/>
+        <w:t>|</w:t>
+      </w:r>
+      <w:r>
+        <w:rPr>
+          <w:rFonts w:asciiTheme="majorHAnsi" w:hAnsiTheme="majorHAnsi" w:cstheme="majorHAnsi"/>
+        </w:rPr>
+        <w:tab/>
+        <w:t>Calculate Price per km</w:t>
+      </w:r>
+      <w:r>
+        <w:rPr>
+          <w:rFonts w:asciiTheme="majorHAnsi" w:hAnsiTheme="majorHAnsi" w:cstheme="majorHAnsi"/>
+        </w:rPr>
+        <w:br/>
+      </w:r>
+      <w:r>
+        <w:rPr>
+          <w:rFonts w:asciiTheme="majorHAnsi" w:hAnsiTheme="majorHAnsi" w:cstheme="majorHAnsi"/>
+        </w:rPr>
+        <w:tab/>
+      </w:r>
+      <w:r>
+        <w:rPr>
+          <w:rFonts w:asciiTheme="majorHAnsi" w:hAnsiTheme="majorHAnsi" w:cstheme="majorHAnsi"/>
+        </w:rPr>
+        <w:tab/>
+      </w:r>
+      <w:r>
+        <w:rPr>
+          <w:rFonts w:asciiTheme="majorHAnsi" w:hAnsiTheme="majorHAnsi" w:cstheme="majorHAnsi"/>
+        </w:rPr>
+        <w:tab/>
+        <w:t xml:space="preserve">| </w:t>
+      </w:r>
+      <w:r>
+        <w:rPr>
+          <w:rFonts w:asciiTheme="majorHAnsi" w:hAnsiTheme="majorHAnsi" w:cstheme="majorHAnsi"/>
+        </w:rPr>
+        <w:tab/>
+        <w:t>Show Price</w:t>
+      </w:r>
+      <w:r>
+        <w:rPr>
+          <w:rFonts w:asciiTheme="majorHAnsi" w:hAnsiTheme="majorHAnsi" w:cstheme="majorHAnsi"/>
+        </w:rPr>
+        <w:br/>
+      </w:r>
+      <w:r>
+        <w:rPr>
+          <w:rFonts w:asciiTheme="majorHAnsi" w:hAnsiTheme="majorHAnsi" w:cstheme="majorHAnsi"/>
+        </w:rPr>
+        <w:tab/>
+      </w:r>
+      <w:r>
+        <w:rPr>
+          <w:rFonts w:asciiTheme="majorHAnsi" w:hAnsiTheme="majorHAnsi" w:cstheme="majorHAnsi"/>
+        </w:rPr>
+        <w:tab/>
+      </w:r>
+      <w:r>
+        <w:rPr>
+          <w:rFonts w:asciiTheme="majorHAnsi" w:hAnsiTheme="majorHAnsi" w:cstheme="majorHAnsi"/>
+        </w:rPr>
+        <w:tab/>
+        <w:t>|</w:t>
+      </w:r>
+      <w:r>
+        <w:rPr>
+          <w:rFonts w:asciiTheme="majorHAnsi" w:hAnsiTheme="majorHAnsi" w:cstheme="majorHAnsi"/>
+        </w:rPr>
+        <w:tab/>
+        <w:t>Show Est. Time</w:t>
+      </w:r>
+      <w:r>
+        <w:rPr>
+          <w:rFonts w:asciiTheme="majorHAnsi" w:hAnsiTheme="majorHAnsi" w:cstheme="majorHAnsi"/>
+        </w:rPr>
+        <w:br/>
+      </w:r>
+      <w:r>
+        <w:rPr>
+          <w:rFonts w:asciiTheme="majorHAnsi" w:hAnsiTheme="majorHAnsi" w:cstheme="majorHAnsi"/>
+        </w:rPr>
+        <w:tab/>
+      </w:r>
+      <w:r>
+        <w:rPr>
+          <w:rFonts w:asciiTheme="majorHAnsi" w:hAnsiTheme="majorHAnsi" w:cstheme="majorHAnsi"/>
+        </w:rPr>
+        <w:tab/>
+        <w:t>User OK!</w:t>
+      </w:r>
+      <w:r>
+        <w:rPr>
+          <w:rFonts w:asciiTheme="majorHAnsi" w:hAnsiTheme="majorHAnsi" w:cstheme="majorHAnsi"/>
+        </w:rPr>
+        <w:br/>
+      </w:r>
+      <w:r>
+        <w:rPr>
+          <w:rFonts w:asciiTheme="majorHAnsi" w:hAnsiTheme="majorHAnsi" w:cstheme="majorHAnsi"/>
+        </w:rPr>
+        <w:tab/>
+      </w:r>
+      <w:r>
+        <w:rPr>
+          <w:rFonts w:asciiTheme="majorHAnsi" w:hAnsiTheme="majorHAnsi" w:cstheme="majorHAnsi"/>
+        </w:rPr>
+        <w:tab/>
+      </w:r>
+      <w:r>
+        <w:rPr>
+          <w:rFonts w:asciiTheme="majorHAnsi" w:hAnsiTheme="majorHAnsi" w:cstheme="majorHAnsi"/>
+        </w:rPr>
+        <w:tab/>
+        <w:t>|</w:t>
+      </w:r>
+      <w:r>
+        <w:rPr>
+          <w:rFonts w:asciiTheme="majorHAnsi" w:hAnsiTheme="majorHAnsi" w:cstheme="majorHAnsi"/>
+        </w:rPr>
+        <w:tab/>
+      </w:r>
+      <w:r>
+        <w:rPr>
+          <w:rFonts w:asciiTheme="majorHAnsi" w:hAnsiTheme="majorHAnsi" w:cstheme="majorHAnsi"/>
+        </w:rPr>
+        <w:t>Export to Delivery Database</w:t>
+      </w:r>
+      <w:r>
+        <w:rPr>
+          <w:rFonts w:asciiTheme="majorHAnsi" w:hAnsiTheme="majorHAnsi" w:cstheme="majorHAnsi"/>
+        </w:rPr>
+        <w:br/>
+      </w:r>
+      <w:r>
+        <w:rPr>
+          <w:rFonts w:asciiTheme="majorHAnsi" w:hAnsiTheme="majorHAnsi" w:cstheme="majorHAnsi"/>
+        </w:rPr>
+        <w:tab/>
+      </w:r>
+      <w:r>
+        <w:rPr>
+          <w:rFonts w:asciiTheme="majorHAnsi" w:hAnsiTheme="majorHAnsi" w:cstheme="majorHAnsi"/>
+        </w:rPr>
+        <w:tab/>
+      </w:r>
+      <w:r>
+        <w:rPr>
+          <w:rFonts w:asciiTheme="majorHAnsi" w:hAnsiTheme="majorHAnsi" w:cstheme="majorHAnsi"/>
+        </w:rPr>
+        <w:tab/>
+        <w:t>|</w:t>
+      </w:r>
+      <w:r>
+        <w:rPr>
+          <w:rFonts w:asciiTheme="majorHAnsi" w:hAnsiTheme="majorHAnsi" w:cstheme="majorHAnsi"/>
+        </w:rPr>
+        <w:tab/>
+      </w:r>
+      <w:r>
+        <w:rPr>
+          <w:rFonts w:asciiTheme="majorHAnsi" w:hAnsiTheme="majorHAnsi" w:cstheme="majorHAnsi"/>
+          <w:color w:val="FF0000"/>
+        </w:rPr>
+        <w:t>Reload Database</w:t>
+      </w:r>
+      <w:r>
+        <w:rPr>
+          <w:rFonts w:asciiTheme="majorHAnsi" w:hAnsiTheme="majorHAnsi" w:cstheme="majorHAnsi"/>
+        </w:rPr>
+        <w:br/>
+      </w:r>
+      <w:r>
+        <w:rPr>
+          <w:rFonts w:asciiTheme="majorHAnsi" w:hAnsiTheme="majorHAnsi" w:cstheme="majorHAnsi"/>
+        </w:rPr>
+        <w:tab/>
+      </w:r>
+      <w:r>
+        <w:rPr>
+          <w:rFonts w:asciiTheme="majorHAnsi" w:hAnsiTheme="majorHAnsi" w:cstheme="majorHAnsi"/>
+        </w:rPr>
+        <w:tab/>
+      </w:r>
+      <w:r>
+        <w:rPr>
+          <w:rFonts w:asciiTheme="majorHAnsi" w:hAnsiTheme="majorHAnsi" w:cstheme="majorHAnsi"/>
+        </w:rPr>
+        <w:tab/>
+        <w:t>|</w:t>
+      </w:r>
+      <w:r>
+        <w:rPr>
+          <w:rFonts w:asciiTheme="majorHAnsi" w:hAnsiTheme="majorHAnsi" w:cstheme="majorHAnsi"/>
+        </w:rPr>
+        <w:tab/>
+      </w:r>
+      <w:r>
+        <w:rPr>
+          <w:rFonts w:asciiTheme="majorHAnsi" w:hAnsiTheme="majorHAnsi" w:cstheme="majorHAnsi"/>
+          <w:b/>
+        </w:rPr>
+        <w:t>Back to Menu</w:t>
+      </w:r>
+    </w:p>
+    <w:p>
+      <w:pPr>
+        <w:rPr>
+          <w:rFonts w:asciiTheme="majorHAnsi" w:hAnsiTheme="majorHAnsi" w:cstheme="majorHAnsi"/>
+        </w:rPr>
+      </w:pPr>
+      <w:r>
+        <w:rPr>
+          <w:rFonts w:asciiTheme="majorHAnsi" w:hAnsiTheme="majorHAnsi" w:cstheme="majorHAnsi"/>
+        </w:rPr>
+        <w:t>While Sender [ Status Check ]</w:t>
+      </w:r>
+      <w:r>
+        <w:rPr>
+          <w:rFonts w:asciiTheme="majorHAnsi" w:hAnsiTheme="majorHAnsi" w:cstheme="majorHAnsi"/>
+        </w:rPr>
+        <w:br/>
+      </w:r>
+      <w:r>
+        <w:rPr>
+          <w:rFonts w:asciiTheme="majorHAnsi" w:hAnsiTheme="majorHAnsi" w:cstheme="majorHAnsi"/>
+        </w:rPr>
+        <w:tab/>
+      </w:r>
+      <w:r>
+        <w:rPr>
+          <w:rFonts w:asciiTheme="majorHAnsi" w:hAnsiTheme="majorHAnsi" w:cstheme="majorHAnsi"/>
+        </w:rPr>
+        <w:tab/>
+        <w:t>|</w:t>
+      </w:r>
+      <w:r>
+        <w:rPr>
+          <w:rFonts w:asciiTheme="majorHAnsi" w:hAnsiTheme="majorHAnsi" w:cstheme="majorHAnsi"/>
+        </w:rPr>
+        <w:tab/>
+      </w:r>
+      <w:r>
+        <w:rPr>
+          <w:rFonts w:asciiTheme="majorHAnsi" w:hAnsiTheme="majorHAnsi" w:cstheme="majorHAnsi"/>
+        </w:rPr>
+        <w:t>Show Package Status according to User Name</w:t>
+      </w:r>
+      <w:r>
+        <w:rPr>
+          <w:rFonts w:asciiTheme="majorHAnsi" w:hAnsiTheme="majorHAnsi" w:cstheme="majorHAnsi"/>
+        </w:rPr>
+        <w:br/>
+      </w:r>
+      <w:r>
+        <w:rPr>
+          <w:rFonts w:asciiTheme="majorHAnsi" w:hAnsiTheme="majorHAnsi" w:cstheme="majorHAnsi"/>
+        </w:rPr>
+        <w:tab/>
+      </w:r>
+      <w:r>
+        <w:rPr>
+          <w:rFonts w:asciiTheme="majorHAnsi" w:hAnsiTheme="majorHAnsi" w:cstheme="majorHAnsi"/>
+        </w:rPr>
+        <w:tab/>
+        <w:t>Exit</w:t>
+      </w:r>
+      <w:r>
+        <w:rPr>
+          <w:rFonts w:asciiTheme="majorHAnsi" w:hAnsiTheme="majorHAnsi" w:cstheme="majorHAnsi"/>
+        </w:rPr>
+        <w:br/>
+      </w:r>
+      <w:r>
+        <w:rPr>
+          <w:rFonts w:asciiTheme="majorHAnsi" w:hAnsiTheme="majorHAnsi" w:cstheme="majorHAnsi"/>
+        </w:rPr>
+        <w:tab/>
+      </w:r>
+      <w:r>
+        <w:rPr>
+          <w:rFonts w:asciiTheme="majorHAnsi" w:hAnsiTheme="majorHAnsi" w:cstheme="majorHAnsi"/>
+        </w:rPr>
+        <w:tab/>
+      </w:r>
+      <w:r>
+        <w:rPr>
+          <w:rFonts w:asciiTheme="majorHAnsi" w:hAnsiTheme="majorHAnsi" w:cstheme="majorHAnsi"/>
+          <w:b/>
+        </w:rPr>
+        <w:t>Back to Menu</w:t>
+      </w:r>
+      <w:r>
+        <w:rPr>
+          <w:rFonts w:asciiTheme="majorHAnsi" w:hAnsiTheme="majorHAnsi" w:cstheme="majorHAnsi"/>
+          <w:b/>
+        </w:rPr>
+        <w:br/>
+      </w:r>
+      <w:r>
+        <w:rPr>
+          <w:rFonts w:asciiTheme="majorHAnsi" w:hAnsiTheme="majorHAnsi" w:cstheme="majorHAnsi"/>
+          <w:b/>
+        </w:rPr>
+        <w:lastRenderedPageBreak/>
+        <w:tab/>
+      </w:r>
+      <w:r>
+        <w:rPr>
+          <w:rFonts w:asciiTheme="majorHAnsi" w:hAnsiTheme="majorHAnsi" w:cstheme="majorHAnsi"/>
+        </w:rPr>
+        <w:t>While Courier</w:t>
+      </w:r>
+      <w:r>
+        <w:rPr>
+          <w:rFonts w:asciiTheme="majorHAnsi" w:hAnsiTheme="majorHAnsi" w:cstheme="majorHAnsi"/>
+        </w:rPr>
+        <w:br/>
+      </w:r>
+      <w:r>
+        <w:rPr>
+          <w:rFonts w:asciiTheme="majorHAnsi" w:hAnsiTheme="majorHAnsi" w:cstheme="majorHAnsi"/>
+        </w:rPr>
+        <w:tab/>
+      </w:r>
+      <w:r>
+        <w:rPr>
+          <w:rFonts w:asciiTheme="majorHAnsi" w:hAnsiTheme="majorHAnsi" w:cstheme="majorHAnsi"/>
+        </w:rPr>
+        <w:tab/>
+        <w:t>|</w:t>
+      </w:r>
+      <w:r>
+        <w:rPr>
+          <w:rFonts w:asciiTheme="majorHAnsi" w:hAnsiTheme="majorHAnsi" w:cstheme="majorHAnsi"/>
+        </w:rPr>
+        <w:tab/>
+        <w:t>Show Menu</w:t>
+      </w:r>
+      <w:r>
+        <w:rPr>
+          <w:rFonts w:asciiTheme="majorHAnsi" w:hAnsiTheme="majorHAnsi" w:cstheme="majorHAnsi"/>
+        </w:rPr>
+        <w:br/>
+      </w:r>
+      <w:r>
+        <w:rPr>
+          <w:rFonts w:asciiTheme="majorHAnsi" w:hAnsiTheme="majorHAnsi" w:cstheme="majorHAnsi"/>
+        </w:rPr>
+        <w:tab/>
+      </w:r>
+      <w:r>
+        <w:rPr>
+          <w:rFonts w:asciiTheme="majorHAnsi" w:hAnsiTheme="majorHAnsi" w:cstheme="majorHAnsi"/>
+        </w:rPr>
+        <w:tab/>
+        <w:t>|</w:t>
+      </w:r>
+      <w:r>
+        <w:rPr>
+          <w:rFonts w:asciiTheme="majorHAnsi" w:hAnsiTheme="majorHAnsi" w:cstheme="majorHAnsi"/>
+        </w:rPr>
+        <w:tab/>
+        <w:t>Demand User Input</w:t>
+      </w:r>
+      <w:r>
+        <w:rPr>
+          <w:rFonts w:asciiTheme="majorHAnsi" w:hAnsiTheme="majorHAnsi" w:cstheme="majorHAnsi"/>
+        </w:rPr>
+        <w:br/>
+      </w:r>
+      <w:r>
+        <w:rPr>
+          <w:rFonts w:asciiTheme="majorHAnsi" w:hAnsiTheme="majorHAnsi" w:cstheme="majorHAnsi"/>
+        </w:rPr>
+        <w:tab/>
+      </w:r>
+      <w:r>
+        <w:rPr>
+          <w:rFonts w:asciiTheme="majorHAnsi" w:hAnsiTheme="majorHAnsi" w:cstheme="majorHAnsi"/>
+        </w:rPr>
+        <w:tab/>
+      </w:r>
+      <w:r>
+        <w:rPr>
+          <w:rFonts w:asciiTheme="majorHAnsi" w:hAnsiTheme="majorHAnsi" w:cstheme="majorHAnsi"/>
+        </w:rPr>
+        <w:t>|</w:t>
+      </w:r>
+      <w:r>
+        <w:rPr>
+          <w:rFonts w:asciiTheme="majorHAnsi" w:hAnsiTheme="majorHAnsi" w:cstheme="majorHAnsi"/>
+        </w:rPr>
+        <w:tab/>
+        <w:t>Show Delivery Job</w:t>
+      </w:r>
+      <w:r>
+        <w:rPr>
+          <w:rFonts w:asciiTheme="majorHAnsi" w:hAnsiTheme="majorHAnsi" w:cstheme="majorHAnsi"/>
+        </w:rPr>
+        <w:br/>
+      </w:r>
+      <w:r>
+        <w:rPr>
+          <w:rFonts w:asciiTheme="majorHAnsi" w:hAnsiTheme="majorHAnsi" w:cstheme="majorHAnsi"/>
+        </w:rPr>
+        <w:tab/>
+      </w:r>
+      <w:r>
+        <w:rPr>
+          <w:rFonts w:asciiTheme="majorHAnsi" w:hAnsiTheme="majorHAnsi" w:cstheme="majorHAnsi"/>
+        </w:rPr>
+        <w:tab/>
+        <w:t>Choose Delivery Job</w:t>
+      </w:r>
+      <w:r>
+        <w:rPr>
+          <w:rFonts w:asciiTheme="majorHAnsi" w:hAnsiTheme="majorHAnsi" w:cstheme="majorHAnsi"/>
+        </w:rPr>
+        <w:br/>
+      </w:r>
+      <w:r>
+        <w:rPr>
+          <w:rFonts w:asciiTheme="majorHAnsi" w:hAnsiTheme="majorHAnsi" w:cstheme="majorHAnsi"/>
+        </w:rPr>
+        <w:tab/>
+      </w:r>
+      <w:r>
+        <w:rPr>
+          <w:rFonts w:asciiTheme="majorHAnsi" w:hAnsiTheme="majorHAnsi" w:cstheme="majorHAnsi"/>
+        </w:rPr>
+        <w:tab/>
+      </w:r>
+      <w:r>
+        <w:rPr>
+          <w:rFonts w:asciiTheme="majorHAnsi" w:hAnsiTheme="majorHAnsi" w:cstheme="majorHAnsi"/>
+        </w:rPr>
+        <w:tab/>
+        <w:t>|</w:t>
+      </w:r>
+      <w:r>
+        <w:rPr>
+          <w:rFonts w:asciiTheme="majorHAnsi" w:hAnsiTheme="majorHAnsi" w:cstheme="majorHAnsi"/>
+        </w:rPr>
+        <w:tab/>
+        <w:t>Run Dijkstra Algorithm if Source != 0</w:t>
+      </w:r>
+      <w:r>
+        <w:rPr>
+          <w:rFonts w:asciiTheme="majorHAnsi" w:hAnsiTheme="majorHAnsi" w:cstheme="majorHAnsi"/>
+        </w:rPr>
+        <w:br/>
+      </w:r>
+      <w:r>
+        <w:rPr>
+          <w:rFonts w:asciiTheme="majorHAnsi" w:hAnsiTheme="majorHAnsi" w:cstheme="majorHAnsi"/>
+        </w:rPr>
+        <w:tab/>
+      </w:r>
+      <w:r>
+        <w:rPr>
+          <w:rFonts w:asciiTheme="majorHAnsi" w:hAnsiTheme="majorHAnsi" w:cstheme="majorHAnsi"/>
+        </w:rPr>
+        <w:tab/>
+      </w:r>
+      <w:r>
+        <w:rPr>
+          <w:rFonts w:asciiTheme="majorHAnsi" w:hAnsiTheme="majorHAnsi" w:cstheme="majorHAnsi"/>
+        </w:rPr>
+        <w:tab/>
+        <w:t>|</w:t>
+      </w:r>
+      <w:r>
+        <w:rPr>
+          <w:rFonts w:asciiTheme="majorHAnsi" w:hAnsiTheme="majorHAnsi" w:cstheme="majorHAnsi"/>
+        </w:rPr>
+        <w:tab/>
+        <w:t>Export Path to Memory</w:t>
+      </w:r>
+      <w:r>
+        <w:rPr>
+          <w:rFonts w:asciiTheme="majorHAnsi" w:hAnsiTheme="majorHAnsi" w:cstheme="majorHAnsi"/>
+        </w:rPr>
+        <w:br/>
+      </w:r>
+      <w:r>
+        <w:rPr>
+          <w:rFonts w:asciiTheme="majorHAnsi" w:hAnsiTheme="majorHAnsi" w:cstheme="majorHAnsi"/>
+        </w:rPr>
+        <w:tab/>
+      </w:r>
+      <w:r>
+        <w:rPr>
+          <w:rFonts w:asciiTheme="majorHAnsi" w:hAnsiTheme="majorHAnsi" w:cstheme="majorHAnsi"/>
+        </w:rPr>
+        <w:tab/>
+      </w:r>
+      <w:r>
+        <w:rPr>
+          <w:rFonts w:asciiTheme="majorHAnsi" w:hAnsiTheme="majorHAnsi" w:cstheme="majorHAnsi"/>
+        </w:rPr>
+        <w:tab/>
+        <w:t>|</w:t>
+      </w:r>
+      <w:r>
+        <w:rPr>
+          <w:rFonts w:asciiTheme="majorHAnsi" w:hAnsiTheme="majorHAnsi" w:cstheme="majorHAnsi"/>
+        </w:rPr>
+        <w:tab/>
+        <w:t>Clear Linked List</w:t>
+      </w:r>
+      <w:r>
+        <w:rPr>
+          <w:rFonts w:asciiTheme="majorHAnsi" w:hAnsiTheme="majorHAnsi" w:cstheme="majorHAnsi"/>
+        </w:rPr>
+        <w:br/>
+      </w:r>
+      <w:r>
+        <w:rPr>
+          <w:rFonts w:asciiTheme="majorHAnsi" w:hAnsiTheme="majorHAnsi" w:cstheme="majorHAnsi"/>
+        </w:rPr>
+        <w:tab/>
+      </w:r>
+      <w:r>
+        <w:rPr>
+          <w:rFonts w:asciiTheme="majorHAnsi" w:hAnsiTheme="majorHAnsi" w:cstheme="majorHAnsi"/>
+        </w:rPr>
+        <w:tab/>
+      </w:r>
+      <w:r>
+        <w:rPr>
+          <w:rFonts w:asciiTheme="majorHAnsi" w:hAnsiTheme="majorHAnsi" w:cstheme="majorHAnsi"/>
+        </w:rPr>
+        <w:tab/>
+        <w:t>|</w:t>
+      </w:r>
+      <w:r>
+        <w:rPr>
+          <w:rFonts w:asciiTheme="majorHAnsi" w:hAnsiTheme="majorHAnsi" w:cstheme="majorHAnsi"/>
+        </w:rPr>
+        <w:tab/>
+      </w:r>
+      <w:r>
+        <w:rPr>
+          <w:rFonts w:asciiTheme="majorHAnsi" w:hAnsiTheme="majorHAnsi" w:cstheme="majorHAnsi"/>
+        </w:rPr>
+        <w:t xml:space="preserve">Export </w:t>
+      </w:r>
+      <w:r>
+        <w:rPr>
+          <w:rFonts w:asciiTheme="majorHAnsi" w:hAnsiTheme="majorHAnsi" w:cstheme="majorHAnsi"/>
+        </w:rPr>
+        <w:t>Read Path to Linked List</w:t>
+      </w:r>
+      <w:r>
+        <w:rPr>
+          <w:rFonts w:asciiTheme="majorHAnsi" w:hAnsiTheme="majorHAnsi" w:cstheme="majorHAnsi"/>
+        </w:rPr>
+        <w:br/>
+      </w:r>
+      <w:r>
+        <w:rPr>
+          <w:rFonts w:asciiTheme="majorHAnsi" w:hAnsiTheme="majorHAnsi" w:cstheme="majorHAnsi"/>
+        </w:rPr>
+        <w:tab/>
+      </w:r>
+      <w:r>
+        <w:rPr>
+          <w:rFonts w:asciiTheme="majorHAnsi" w:hAnsiTheme="majorHAnsi" w:cstheme="majorHAnsi"/>
+        </w:rPr>
+        <w:tab/>
+      </w:r>
+      <w:r>
+        <w:rPr>
+          <w:rFonts w:asciiTheme="majorHAnsi" w:hAnsiTheme="majorHAnsi" w:cstheme="majorHAnsi"/>
+        </w:rPr>
+        <w:tab/>
+        <w:t>|</w:t>
+      </w:r>
+      <w:r>
+        <w:rPr>
+          <w:rFonts w:asciiTheme="majorHAnsi" w:hAnsiTheme="majorHAnsi" w:cstheme="majorHAnsi"/>
+        </w:rPr>
+        <w:tab/>
+      </w:r>
+      <w:r>
+        <w:rPr>
+          <w:rFonts w:asciiTheme="majorHAnsi" w:hAnsiTheme="majorHAnsi" w:cstheme="majorHAnsi"/>
+        </w:rPr>
+        <w:t>Show Delivery Job Information</w:t>
+      </w:r>
+      <w:r>
+        <w:rPr>
+          <w:rFonts w:asciiTheme="majorHAnsi" w:hAnsiTheme="majorHAnsi" w:cstheme="majorHAnsi"/>
+        </w:rPr>
+        <w:t xml:space="preserve"> and Route from Linked List</w:t>
+      </w:r>
+      <w:r>
+        <w:rPr>
+          <w:rFonts w:asciiTheme="majorHAnsi" w:hAnsiTheme="majorHAnsi" w:cstheme="majorHAnsi"/>
+        </w:rPr>
+        <w:br/>
+      </w:r>
+      <w:r>
+        <w:rPr>
+          <w:rFonts w:asciiTheme="majorHAnsi" w:hAnsiTheme="majorHAnsi" w:cstheme="majorHAnsi"/>
+        </w:rPr>
+        <w:tab/>
+      </w:r>
+      <w:r>
+        <w:rPr>
+          <w:rFonts w:asciiTheme="majorHAnsi" w:hAnsiTheme="majorHAnsi" w:cstheme="majorHAnsi"/>
+        </w:rPr>
+        <w:tab/>
+      </w:r>
+      <w:r>
+        <w:rPr>
+          <w:rFonts w:asciiTheme="majorHAnsi" w:hAnsiTheme="majorHAnsi" w:cstheme="majorHAnsi"/>
+        </w:rPr>
+        <w:tab/>
+        <w:t>|</w:t>
+      </w:r>
+      <w:r>
+        <w:rPr>
+          <w:rFonts w:asciiTheme="majorHAnsi" w:hAnsiTheme="majorHAnsi" w:cstheme="majorHAnsi"/>
+        </w:rPr>
+        <w:tab/>
+        <w:t>Show Choices</w:t>
+      </w:r>
+      <w:r>
+        <w:rPr>
+          <w:rFonts w:asciiTheme="majorHAnsi" w:hAnsiTheme="majorHAnsi" w:cstheme="majorHAnsi"/>
+        </w:rPr>
+        <w:br/>
+      </w:r>
+      <w:r>
+        <w:rPr>
+          <w:rFonts w:asciiTheme="majorHAnsi" w:hAnsiTheme="majorHAnsi" w:cstheme="majorHAnsi"/>
+        </w:rPr>
+        <w:tab/>
+      </w:r>
+      <w:r>
+        <w:rPr>
+          <w:rFonts w:asciiTheme="majorHAnsi" w:hAnsiTheme="majorHAnsi" w:cstheme="majorHAnsi"/>
+        </w:rPr>
+        <w:tab/>
+      </w:r>
+      <w:r>
+        <w:rPr>
+          <w:rFonts w:asciiTheme="majorHAnsi" w:hAnsiTheme="majorHAnsi" w:cstheme="majorHAnsi"/>
+        </w:rPr>
+        <w:tab/>
+        <w:t>Change Status</w:t>
+      </w:r>
+      <w:r>
+        <w:rPr>
+          <w:rFonts w:asciiTheme="majorHAnsi" w:hAnsiTheme="majorHAnsi" w:cstheme="majorHAnsi"/>
+        </w:rPr>
+        <w:br/>
+      </w:r>
+      <w:r>
+        <w:rPr>
+          <w:rFonts w:asciiTheme="majorHAnsi" w:hAnsiTheme="majorHAnsi" w:cstheme="majorHAnsi"/>
+        </w:rPr>
+        <w:tab/>
+      </w:r>
+      <w:r>
+        <w:rPr>
+          <w:rFonts w:asciiTheme="majorHAnsi" w:hAnsiTheme="majorHAnsi" w:cstheme="majorHAnsi"/>
+        </w:rPr>
+        <w:tab/>
+      </w:r>
+      <w:r>
+        <w:rPr>
+          <w:rFonts w:asciiTheme="majorHAnsi" w:hAnsiTheme="majorHAnsi" w:cstheme="majorHAnsi"/>
+        </w:rPr>
+        <w:tab/>
+      </w:r>
+      <w:r>
+        <w:rPr>
+          <w:rFonts w:asciiTheme="majorHAnsi" w:hAnsiTheme="majorHAnsi" w:cstheme="majorHAnsi"/>
+        </w:rPr>
+        <w:tab/>
+        <w:t>|</w:t>
+      </w:r>
+      <w:r>
+        <w:rPr>
+          <w:rFonts w:asciiTheme="majorHAnsi" w:hAnsiTheme="majorHAnsi" w:cstheme="majorHAnsi"/>
+        </w:rPr>
+        <w:tab/>
+        <w:t>Status change to Ongoing</w:t>
+      </w:r>
+      <w:r>
+        <w:rPr>
+          <w:rFonts w:asciiTheme="majorHAnsi" w:hAnsiTheme="majorHAnsi" w:cstheme="majorHAnsi"/>
+        </w:rPr>
+        <w:t xml:space="preserve"> </w:t>
+      </w:r>
+      <w:r>
+        <w:rPr>
+          <w:rFonts w:asciiTheme="majorHAnsi" w:hAnsiTheme="majorHAnsi" w:cstheme="majorHAnsi"/>
+        </w:rPr>
+        <w:t>-</w:t>
+      </w:r>
+      <w:r>
+        <w:rPr>
+          <w:rFonts w:asciiTheme="majorHAnsi" w:hAnsiTheme="majorHAnsi" w:cstheme="majorHAnsi"/>
+        </w:rPr>
+        <w:t xml:space="preserve"> </w:t>
+      </w:r>
+      <w:r>
+        <w:rPr>
+          <w:rFonts w:asciiTheme="majorHAnsi" w:hAnsiTheme="majorHAnsi" w:cstheme="majorHAnsi"/>
+        </w:rPr>
+        <w:t>Cancelled</w:t>
+      </w:r>
+      <w:r>
+        <w:rPr>
+          <w:rFonts w:asciiTheme="majorHAnsi" w:hAnsiTheme="majorHAnsi" w:cstheme="majorHAnsi"/>
+        </w:rPr>
+        <w:t xml:space="preserve"> – </w:t>
+      </w:r>
+      <w:r>
+        <w:rPr>
+          <w:rFonts w:asciiTheme="majorHAnsi" w:hAnsiTheme="majorHAnsi" w:cstheme="majorHAnsi"/>
+        </w:rPr>
+        <w:t>Delivered</w:t>
+      </w:r>
+      <w:r>
+        <w:rPr>
+          <w:rFonts w:asciiTheme="majorHAnsi" w:hAnsiTheme="majorHAnsi" w:cstheme="majorHAnsi"/>
+        </w:rPr>
+        <w:br/>
+      </w:r>
+      <w:r>
+        <w:rPr>
+          <w:rFonts w:asciiTheme="majorHAnsi" w:hAnsiTheme="majorHAnsi" w:cstheme="majorHAnsi"/>
+        </w:rPr>
+        <w:tab/>
+      </w:r>
+      <w:r>
+        <w:rPr>
+          <w:rFonts w:asciiTheme="majorHAnsi" w:hAnsiTheme="majorHAnsi" w:cstheme="majorHAnsi"/>
+        </w:rPr>
+        <w:tab/>
+      </w:r>
+      <w:r>
+        <w:rPr>
+          <w:rFonts w:asciiTheme="majorHAnsi" w:hAnsiTheme="majorHAnsi" w:cstheme="majorHAnsi"/>
+        </w:rPr>
+        <w:tab/>
+      </w:r>
+      <w:r>
+        <w:rPr>
+          <w:rFonts w:asciiTheme="majorHAnsi" w:hAnsiTheme="majorHAnsi" w:cstheme="majorHAnsi"/>
+        </w:rPr>
+        <w:tab/>
+        <w:t>|</w:t>
+      </w:r>
+      <w:r>
+        <w:rPr>
+          <w:rFonts w:asciiTheme="majorHAnsi" w:hAnsiTheme="majorHAnsi" w:cstheme="majorHAnsi"/>
+        </w:rPr>
+        <w:tab/>
+        <w:t>Location Input</w:t>
+      </w:r>
+      <w:r>
+        <w:rPr>
+          <w:rFonts w:asciiTheme="majorHAnsi" w:hAnsiTheme="majorHAnsi" w:cstheme="majorHAnsi"/>
+        </w:rPr>
+        <w:br/>
+      </w:r>
+      <w:r>
+        <w:rPr>
+          <w:rFonts w:asciiTheme="majorHAnsi" w:hAnsiTheme="majorHAnsi" w:cstheme="majorHAnsi"/>
+        </w:rPr>
+        <w:tab/>
+      </w:r>
+      <w:r>
+        <w:rPr>
+          <w:rFonts w:asciiTheme="majorHAnsi" w:hAnsiTheme="majorHAnsi" w:cstheme="majorHAnsi"/>
+        </w:rPr>
+        <w:tab/>
+      </w:r>
+      <w:r>
+        <w:rPr>
+          <w:rFonts w:asciiTheme="majorHAnsi" w:hAnsiTheme="majorHAnsi" w:cstheme="majorHAnsi"/>
+        </w:rPr>
+        <w:tab/>
+      </w:r>
+      <w:r>
+        <w:rPr>
+          <w:rFonts w:asciiTheme="majorHAnsi" w:hAnsiTheme="majorHAnsi" w:cstheme="majorHAnsi"/>
+        </w:rPr>
+        <w:tab/>
+        <w:t>|</w:t>
+      </w:r>
+      <w:r>
+        <w:rPr>
+          <w:rFonts w:asciiTheme="majorHAnsi" w:hAnsiTheme="majorHAnsi" w:cstheme="majorHAnsi"/>
+        </w:rPr>
+        <w:tab/>
+        <w:t>Export Data to Delivery Database</w:t>
+      </w:r>
+      <w:r>
+        <w:rPr>
+          <w:rFonts w:asciiTheme="majorHAnsi" w:hAnsiTheme="majorHAnsi" w:cstheme="majorHAnsi"/>
+        </w:rPr>
+        <w:br/>
+      </w:r>
+      <w:r>
+        <w:rPr>
+          <w:rFonts w:asciiTheme="majorHAnsi" w:hAnsiTheme="majorHAnsi" w:cstheme="majorHAnsi"/>
+        </w:rPr>
+        <w:tab/>
+      </w:r>
+      <w:r>
+        <w:rPr>
+          <w:rFonts w:asciiTheme="majorHAnsi" w:hAnsiTheme="majorHAnsi" w:cstheme="majorHAnsi"/>
+        </w:rPr>
+        <w:tab/>
+      </w:r>
+      <w:r>
+        <w:rPr>
+          <w:rFonts w:asciiTheme="majorHAnsi" w:hAnsiTheme="majorHAnsi" w:cstheme="majorHAnsi"/>
+        </w:rPr>
+        <w:tab/>
+      </w:r>
+      <w:r>
+        <w:rPr>
+          <w:rFonts w:asciiTheme="majorHAnsi" w:hAnsiTheme="majorHAnsi" w:cstheme="majorHAnsi"/>
+        </w:rPr>
+        <w:tab/>
+        <w:t>|</w:t>
+      </w:r>
+      <w:r>
+        <w:rPr>
+          <w:rFonts w:asciiTheme="majorHAnsi" w:hAnsiTheme="majorHAnsi" w:cstheme="majorHAnsi"/>
+        </w:rPr>
+        <w:tab/>
+      </w:r>
+      <w:r>
+        <w:rPr>
+          <w:rFonts w:asciiTheme="majorHAnsi" w:hAnsiTheme="majorHAnsi" w:cstheme="majorHAnsi"/>
+          <w:color w:val="FF0000"/>
+        </w:rPr>
+        <w:t>Reload Database</w:t>
+      </w:r>
+      <w:r>
+        <w:rPr>
+          <w:rFonts w:asciiTheme="majorHAnsi" w:hAnsiTheme="majorHAnsi" w:cstheme="majorHAnsi"/>
+        </w:rPr>
+        <w:br/>
+      </w:r>
+      <w:r>
+        <w:rPr>
+          <w:rFonts w:asciiTheme="majorHAnsi" w:hAnsiTheme="majorHAnsi" w:cstheme="majorHAnsi"/>
+          <w:b/>
+        </w:rPr>
+        <w:tab/>
+      </w:r>
+      <w:r>
+        <w:rPr>
+          <w:rFonts w:asciiTheme="majorHAnsi" w:hAnsiTheme="majorHAnsi" w:cstheme="majorHAnsi"/>
+          <w:b/>
+        </w:rPr>
+        <w:tab/>
+      </w:r>
+      <w:r>
+        <w:rPr>
+          <w:rFonts w:asciiTheme="majorHAnsi" w:hAnsiTheme="majorHAnsi" w:cstheme="majorHAnsi"/>
+          <w:b/>
+        </w:rPr>
+        <w:tab/>
+      </w:r>
+      <w:r>
+        <w:rPr>
+          <w:rFonts w:asciiTheme="majorHAnsi" w:hAnsiTheme="majorHAnsi" w:cstheme="majorHAnsi"/>
+        </w:rPr>
+        <w:t>Next or Previous Route</w:t>
+      </w:r>
+      <w:r>
+        <w:rPr>
+          <w:rFonts w:asciiTheme="majorHAnsi" w:hAnsiTheme="majorHAnsi" w:cstheme="majorHAnsi"/>
+        </w:rPr>
+        <w:br/>
+      </w:r>
+      <w:r>
+        <w:rPr>
+          <w:rFonts w:asciiTheme="majorHAnsi" w:hAnsiTheme="majorHAnsi" w:cstheme="majorHAnsi"/>
+        </w:rPr>
+        <w:tab/>
+      </w:r>
+      <w:r>
+        <w:rPr>
+          <w:rFonts w:asciiTheme="majorHAnsi" w:hAnsiTheme="majorHAnsi" w:cstheme="majorHAnsi"/>
+        </w:rPr>
+        <w:tab/>
+      </w:r>
+      <w:r>
+        <w:rPr>
+          <w:rFonts w:asciiTheme="majorHAnsi" w:hAnsiTheme="majorHAnsi" w:cstheme="majorHAnsi"/>
+        </w:rPr>
+        <w:tab/>
+      </w:r>
+      <w:r>
+        <w:rPr>
+          <w:rFonts w:asciiTheme="majorHAnsi" w:hAnsiTheme="majorHAnsi" w:cstheme="majorHAnsi"/>
+        </w:rPr>
+        <w:tab/>
+        <w:t>| Show Route according to choices</w:t>
+      </w:r>
+      <w:r>
+        <w:rPr>
+          <w:rFonts w:asciiTheme="majorHAnsi" w:hAnsiTheme="majorHAnsi" w:cstheme="majorHAnsi"/>
+        </w:rPr>
+        <w:br/>
+      </w:r>
+      <w:r>
+        <w:rPr>
+          <w:rFonts w:asciiTheme="majorHAnsi" w:hAnsiTheme="majorHAnsi" w:cstheme="majorHAnsi"/>
+        </w:rPr>
+        <w:tab/>
+      </w:r>
+      <w:r>
+        <w:rPr>
+          <w:rFonts w:asciiTheme="majorHAnsi" w:hAnsiTheme="majorHAnsi" w:cstheme="majorHAnsi"/>
+        </w:rPr>
+        <w:tab/>
+      </w:r>
+      <w:r>
+        <w:rPr>
+          <w:rFonts w:asciiTheme="majorHAnsi" w:hAnsiTheme="majorHAnsi" w:cstheme="majorHAnsi"/>
+        </w:rPr>
+        <w:tab/>
+        <w:t>Exit</w:t>
+      </w:r>
+      <w:r>
+        <w:rPr>
+          <w:rFonts w:asciiTheme="majorHAnsi" w:hAnsiTheme="majorHAnsi" w:cstheme="majorHAnsi"/>
+        </w:rPr>
+        <w:br/>
+      </w:r>
+      <w:r>
+        <w:rPr>
+          <w:rFonts w:asciiTheme="majorHAnsi" w:hAnsiTheme="majorHAnsi" w:cstheme="majorHAnsi"/>
+        </w:rPr>
+        <w:tab/>
+        <w:t>Show Main Menu</w:t>
+      </w:r>
+      <w:r>
+        <w:rPr>
+          <w:rFonts w:asciiTheme="majorHAnsi" w:hAnsiTheme="majorHAnsi" w:cstheme="majorHAnsi"/>
+        </w:rPr>
+        <w:br/>
+        <w:t>Exit</w:t>
+      </w:r>
+      <w:r>
+        <w:rPr>
+          <w:rFonts w:asciiTheme="majorHAnsi" w:hAnsiTheme="majorHAnsi" w:cstheme="majorHAnsi"/>
+        </w:rPr>
+        <w:br/>
+      </w:r>
+      <w:r>
+        <w:rPr>
+          <w:rFonts w:asciiTheme="majorHAnsi" w:hAnsiTheme="majorHAnsi" w:cstheme="majorHAnsi"/>
+          <w:b/>
+        </w:rPr>
+        <w:t>Export All Memory Data to Database</w:t>
+      </w:r>
+      <w:r>
+        <w:rPr>
+          <w:rFonts w:asciiTheme="majorHAnsi" w:hAnsiTheme="majorHAnsi" w:cstheme="majorHAnsi"/>
+        </w:rPr>
+        <w:br/>
+        <w:t>Program Ended</w:t>
+      </w:r>
+    </w:p>
+    <w:p>
+      <w:r>
+        <w:br/>
+      </w:r>
+      <w:r>
+        <w:t>Default Graph</w:t>
+      </w:r>
+      <w:r>
+        <w:br/>
+      </w:r>
+    </w:p>
+    <w:p>
+      <w:r>
+        <w:t>global_id</w:t>
+      </w:r>
+      <w:r>
+        <w:br/>
+      </w:r>
+      <w:r>
+        <w:tab/>
+        <w:t>1 : Login Screen ( Username )</w:t>
+      </w:r>
+      <w:r>
+        <w:br/>
+      </w:r>
+      <w:r>
+        <w:tab/>
+        <w:t>2 : Login Screen ( Password )</w:t>
+      </w:r>
+      <w:r>
+        <w:br/>
+      </w:r>
+      <w:r>
+        <w:tab/>
+        <w:t>3 : Main_menu</w:t>
+      </w:r>
+      <w:r>
+        <w:br/>
+      </w:r>
+      <w:r>
+        <w:tab/>
+      </w:r>
+      <w:r>
+        <w:t>4</w:t>
+      </w:r>
+      <w:r>
+        <w:t xml:space="preserve"> : Customer Menu</w:t>
+      </w:r>
+      <w:r>
+        <w:br/>
+      </w:r>
+      <w:r>
+        <w:tab/>
+        <w:t xml:space="preserve">41 : Customer Menu </w:t>
+      </w:r>
+      <w:r>
+        <w:sym w:font="Wingdings" w:char="F0E0"/>
+      </w:r>
+      <w:r>
+        <w:t xml:space="preserve"> Sending Package</w:t>
+      </w:r>
+      <w:r>
+        <w:br/>
+      </w:r>
+      <w:r>
+        <w:tab/>
+      </w:r>
+      <w:r>
+        <w:t xml:space="preserve">411 : Customer Menu </w:t>
+      </w:r>
+      <w:r>
+        <w:sym w:font="Wingdings" w:char="F0E0"/>
+      </w:r>
+      <w:r>
+        <w:t xml:space="preserve"> Sending Package </w:t>
+      </w:r>
+      <w:r>
+        <w:sym w:font="Wingdings" w:char="F0E0"/>
+      </w:r>
+      <w:r>
+        <w:t xml:space="preserve"> Demand Sender Name</w:t>
+      </w:r>
+      <w:r>
+        <w:br/>
+      </w:r>
+      <w:r>
+        <w:tab/>
+        <w:t>41</w:t>
+      </w:r>
+      <w:r>
+        <w:t>2</w:t>
+      </w:r>
+      <w:r>
+        <w:t xml:space="preserve"> : Customer Menu </w:t>
+      </w:r>
+      <w:r>
+        <w:sym w:font="Wingdings" w:char="F0E0"/>
+      </w:r>
+      <w:r>
+        <w:t xml:space="preserve"> Sending Package </w:t>
+      </w:r>
+      <w:r>
+        <w:sym w:font="Wingdings" w:char="F0E0"/>
+      </w:r>
+      <w:r>
+        <w:t xml:space="preserve"> Demand </w:t>
+      </w:r>
+      <w:r>
+        <w:t>Sender City Location</w:t>
+      </w:r>
+      <w:r>
+        <w:br/>
+      </w:r>
+      <w:r>
+        <w:tab/>
+        <w:t>41</w:t>
+      </w:r>
+      <w:r>
+        <w:t>3</w:t>
+      </w:r>
+      <w:r>
+        <w:t xml:space="preserve"> : Customer Menu </w:t>
+      </w:r>
+      <w:r>
+        <w:sym w:font="Wingdings" w:char="F0E0"/>
+      </w:r>
+      <w:r>
+        <w:t xml:space="preserve"> Sending Package </w:t>
+      </w:r>
+      <w:r>
+        <w:sym w:font="Wingdings" w:char="F0E0"/>
+      </w:r>
+      <w:r>
+        <w:t xml:space="preserve"> Demand </w:t>
+      </w:r>
+      <w:r>
+        <w:t>Sender Address</w:t>
+      </w:r>
+      <w:r>
+        <w:br/>
+      </w:r>
+      <w:r>
+        <w:tab/>
+        <w:t>41</w:t>
+      </w:r>
+      <w:r>
+        <w:t>4</w:t>
+      </w:r>
+      <w:r>
+        <w:t xml:space="preserve"> : Customer Menu </w:t>
+      </w:r>
+      <w:r>
+        <w:sym w:font="Wingdings" w:char="F0E0"/>
+      </w:r>
+      <w:r>
+        <w:t xml:space="preserve"> Sending Package </w:t>
+      </w:r>
+      <w:r>
+        <w:sym w:font="Wingdings" w:char="F0E0"/>
+      </w:r>
+      <w:r>
+        <w:t xml:space="preserve"> Demand </w:t>
+      </w:r>
+      <w:r>
+        <w:t>Receiver Name</w:t>
+      </w:r>
+      <w:r>
+        <w:br/>
+      </w:r>
+      <w:r>
+        <w:tab/>
+        <w:t>41</w:t>
+      </w:r>
+      <w:r>
+        <w:t>5</w:t>
+      </w:r>
+      <w:r>
+        <w:t xml:space="preserve"> : Customer Menu </w:t>
+      </w:r>
+      <w:r>
+        <w:sym w:font="Wingdings" w:char="F0E0"/>
+      </w:r>
+      <w:r>
+        <w:t xml:space="preserve"> Sending Package </w:t>
+      </w:r>
+      <w:r>
+        <w:sym w:font="Wingdings" w:char="F0E0"/>
+      </w:r>
+      <w:r>
+        <w:t xml:space="preserve"> Demand </w:t>
+      </w:r>
+      <w:r>
+        <w:t>Receiver City Location</w:t>
+      </w:r>
+      <w:r>
+        <w:br/>
+      </w:r>
+      <w:r>
+        <w:tab/>
+        <w:t>41</w:t>
+      </w:r>
+      <w:r>
+        <w:t>6</w:t>
+      </w:r>
+      <w:r>
+        <w:t xml:space="preserve"> : Customer Menu </w:t>
+      </w:r>
+      <w:r>
+        <w:sym w:font="Wingdings" w:char="F0E0"/>
+      </w:r>
+      <w:r>
+        <w:t xml:space="preserve"> Sending Package </w:t>
+      </w:r>
+      <w:r>
+        <w:sym w:font="Wingdings" w:char="F0E0"/>
+      </w:r>
+      <w:r>
+        <w:t xml:space="preserve"> Demand </w:t>
+      </w:r>
+      <w:r>
+        <w:t>Receiver Address</w:t>
       </w:r>
       <w:bookmarkStart w:id="0" w:name="_GoBack"/>
       <w:bookmarkEnd w:id="0"/>
+      <w:r>
+        <w:br/>
+      </w:r>
+      <w:r>
+        <w:tab/>
+        <w:t>5 : Courier Menu</w:t>
+      </w:r>
+      <w:r>
+        <w:br/>
+      </w:r>
+      <w:r>
+        <w:tab/>
+        <w:t>4</w:t>
+      </w:r>
+      <w:r>
+        <w:t>2</w:t>
+      </w:r>
+      <w:r>
+        <w:t xml:space="preserve"> : Customer Menu </w:t>
+      </w:r>
+      <w:r>
+        <w:sym w:font="Wingdings" w:char="F0E0"/>
+      </w:r>
+      <w:r>
+        <w:t xml:space="preserve"> Package Status Check</w:t>
+      </w:r>
+      <w:r>
+        <w:br/>
+      </w:r>
+      <w:r>
+        <w:tab/>
+      </w:r>
+    </w:p>
+    <w:p/>
+    <w:p/>
+    <w:p/>
+    <w:p/>
+    <w:p/>
+    <w:p/>
+    <w:p/>
+    <w:p/>
+    <w:p/>
+    <w:p/>
+    <w:p/>
+    <w:p/>
+    <w:p>
+      <w:r>
+        <w:t xml:space="preserve">Daftar </w:t>
+      </w:r>
+      <w:proofErr w:type="gramStart"/>
+      <w:r>
+        <w:t>Pustaka :</w:t>
+      </w:r>
+      <w:proofErr w:type="gramEnd"/>
+    </w:p>
+    <w:p>
+      <w:hyperlink r:id="rId4">
+        <w:r>
+          <w:rPr>
+            <w:rStyle w:val="Hyperlink"/>
+            <w:rFonts w:ascii="Calibri" w:eastAsia="Calibri" w:hAnsi="Calibri" w:cs="Calibri"/>
+          </w:rPr>
+          <w:t>https://janeman.wordpress.com/2011/11/10/tips-dan-trik-menulis-proposal-skripsi-bagi-mahasiswa-it-yang-masih-awam-part-i/</w:t>
+        </w:r>
+      </w:hyperlink>
     </w:p>
     <w:sectPr>
       <w:pgSz w:w="12240" w:h="15840"/>
@@ -676,6 +3745,41 @@
     <w:semiHidden/>
     <w:unhideWhenUsed/>
   </w:style>
+  <w:style w:type="paragraph" w:styleId="ListParagraph">
+    <w:name w:val="List Paragraph"/>
+    <w:basedOn w:val="Normal"/>
+    <w:uiPriority w:val="34"/>
+    <w:qFormat/>
+    <w:rsid w:val="00BC4996"/>
+    <w:pPr>
+      <w:ind w:left="720"/>
+      <w:contextualSpacing/>
+    </w:pPr>
+  </w:style>
+  <w:style w:type="character" w:styleId="Hyperlink">
+    <w:name w:val="Hyperlink"/>
+    <w:basedOn w:val="DefaultParagraphFont"/>
+    <w:uiPriority w:val="99"/>
+    <w:unhideWhenUsed/>
+    <w:rPr>
+      <w:color w:val="0563C1" w:themeColor="hyperlink"/>
+      <w:u w:val="single"/>
+    </w:rPr>
+  </w:style>
+  <w:style w:type="character" w:styleId="IntenseReference">
+    <w:name w:val="Intense Reference"/>
+    <w:basedOn w:val="DefaultParagraphFont"/>
+    <w:uiPriority w:val="32"/>
+    <w:qFormat/>
+    <w:rsid w:val="00D46FFE"/>
+    <w:rPr>
+      <w:b/>
+      <w:bCs/>
+      <w:smallCaps/>
+      <w:color w:val="4472C4" w:themeColor="accent1"/>
+      <w:spacing w:val="5"/>
+    </w:rPr>
+  </w:style>
 </w:styles>
 </file>
 

</xml_diff>